<commit_message>
Bao cao bai tap lon
</commit_message>
<xml_diff>
--- a/BaoCaoBTL.docx
+++ b/BaoCaoBTL.docx
@@ -390,7 +390,7 @@
           <w:szCs w:val="52"/>
         </w:rPr>
       </w:pPr>
-      <w:bookmarkStart w:id="0" w:name="_Toc512205086"/>
+      <w:bookmarkStart w:id="0" w:name="_Toc514014292"/>
       <w:r>
         <w:rPr>
           <w:rFonts w:ascii="Times New Roman" w:hAnsi="Times New Roman" w:cs="Times New Roman"/>
@@ -438,6 +438,9 @@
         <w:p>
           <w:pPr>
             <w:pStyle w:val="TOCHeading"/>
+            <w:rPr>
+              <w:rFonts w:ascii="Times New Roman" w:hAnsi="Times New Roman" w:cs="Times New Roman"/>
+            </w:rPr>
           </w:pPr>
         </w:p>
         <w:p>
@@ -449,27 +452,42 @@
             <w:rPr>
               <w:rFonts w:ascii="Times New Roman" w:hAnsi="Times New Roman" w:cs="Times New Roman"/>
               <w:noProof/>
-              <w:sz w:val="32"/>
-              <w:szCs w:val="32"/>
+              <w:sz w:val="28"/>
+              <w:szCs w:val="28"/>
             </w:rPr>
           </w:pPr>
           <w:r>
+            <w:rPr>
+              <w:rFonts w:ascii="Times New Roman" w:hAnsi="Times New Roman" w:cs="Times New Roman"/>
+              <w:sz w:val="28"/>
+              <w:szCs w:val="28"/>
+            </w:rPr>
             <w:fldChar w:fldCharType="begin"/>
           </w:r>
           <w:r>
+            <w:rPr>
+              <w:rFonts w:ascii="Times New Roman" w:hAnsi="Times New Roman" w:cs="Times New Roman"/>
+              <w:sz w:val="28"/>
+              <w:szCs w:val="28"/>
+            </w:rPr>
             <w:instrText xml:space="preserve"> TOC \o "1-3" \h \z \u </w:instrText>
           </w:r>
           <w:r>
+            <w:rPr>
+              <w:rFonts w:ascii="Times New Roman" w:hAnsi="Times New Roman" w:cs="Times New Roman"/>
+              <w:sz w:val="28"/>
+              <w:szCs w:val="28"/>
+            </w:rPr>
             <w:fldChar w:fldCharType="separate"/>
           </w:r>
-          <w:hyperlink w:anchor="_Toc512205086" w:history="1">
+          <w:hyperlink w:anchor="_Toc514014292" w:history="1">
             <w:r>
               <w:rPr>
                 <w:rStyle w:val="Hyperlink"/>
                 <w:rFonts w:ascii="Times New Roman" w:hAnsi="Times New Roman" w:cs="Times New Roman"/>
                 <w:noProof/>
-                <w:sz w:val="32"/>
-                <w:szCs w:val="32"/>
+                <w:sz w:val="28"/>
+                <w:szCs w:val="28"/>
               </w:rPr>
               <w:t>MỤC LỤC</w:t>
             </w:r>
@@ -478,8 +496,8 @@
                 <w:rFonts w:ascii="Times New Roman" w:hAnsi="Times New Roman" w:cs="Times New Roman"/>
                 <w:noProof/>
                 <w:webHidden/>
-                <w:sz w:val="32"/>
-                <w:szCs w:val="32"/>
+                <w:sz w:val="28"/>
+                <w:szCs w:val="28"/>
               </w:rPr>
               <w:tab/>
             </w:r>
@@ -488,8 +506,8 @@
                 <w:rFonts w:ascii="Times New Roman" w:hAnsi="Times New Roman" w:cs="Times New Roman"/>
                 <w:noProof/>
                 <w:webHidden/>
-                <w:sz w:val="32"/>
-                <w:szCs w:val="32"/>
+                <w:sz w:val="28"/>
+                <w:szCs w:val="28"/>
               </w:rPr>
               <w:fldChar w:fldCharType="begin"/>
             </w:r>
@@ -498,18 +516,18 @@
                 <w:rFonts w:ascii="Times New Roman" w:hAnsi="Times New Roman" w:cs="Times New Roman"/>
                 <w:noProof/>
                 <w:webHidden/>
-                <w:sz w:val="32"/>
-                <w:szCs w:val="32"/>
-              </w:rPr>
-              <w:instrText xml:space="preserve"> PAGEREF _Toc512205086 \h </w:instrText>
+                <w:sz w:val="28"/>
+                <w:szCs w:val="28"/>
+              </w:rPr>
+              <w:instrText xml:space="preserve"> PAGEREF _Toc514014292 \h </w:instrText>
             </w:r>
             <w:r>
               <w:rPr>
                 <w:rFonts w:ascii="Times New Roman" w:hAnsi="Times New Roman" w:cs="Times New Roman"/>
                 <w:noProof/>
                 <w:webHidden/>
-                <w:sz w:val="32"/>
-                <w:szCs w:val="32"/>
+                <w:sz w:val="28"/>
+                <w:szCs w:val="28"/>
               </w:rPr>
             </w:r>
             <w:r>
@@ -517,8 +535,8 @@
                 <w:rFonts w:ascii="Times New Roman" w:hAnsi="Times New Roman" w:cs="Times New Roman"/>
                 <w:noProof/>
                 <w:webHidden/>
-                <w:sz w:val="32"/>
-                <w:szCs w:val="32"/>
+                <w:sz w:val="28"/>
+                <w:szCs w:val="28"/>
               </w:rPr>
               <w:fldChar w:fldCharType="separate"/>
             </w:r>
@@ -527,8 +545,8 @@
                 <w:rFonts w:ascii="Times New Roman" w:hAnsi="Times New Roman" w:cs="Times New Roman"/>
                 <w:noProof/>
                 <w:webHidden/>
-                <w:sz w:val="32"/>
-                <w:szCs w:val="32"/>
+                <w:sz w:val="28"/>
+                <w:szCs w:val="28"/>
               </w:rPr>
               <w:t>1</w:t>
             </w:r>
@@ -537,8 +555,8 @@
                 <w:rFonts w:ascii="Times New Roman" w:hAnsi="Times New Roman" w:cs="Times New Roman"/>
                 <w:noProof/>
                 <w:webHidden/>
-                <w:sz w:val="32"/>
-                <w:szCs w:val="32"/>
+                <w:sz w:val="28"/>
+                <w:szCs w:val="28"/>
               </w:rPr>
               <w:fldChar w:fldCharType="end"/>
             </w:r>
@@ -553,18 +571,18 @@
             <w:rPr>
               <w:rFonts w:ascii="Times New Roman" w:hAnsi="Times New Roman" w:cs="Times New Roman"/>
               <w:noProof/>
-              <w:sz w:val="32"/>
-              <w:szCs w:val="32"/>
+              <w:sz w:val="28"/>
+              <w:szCs w:val="28"/>
             </w:rPr>
           </w:pPr>
-          <w:hyperlink w:anchor="_Toc512205087" w:history="1">
+          <w:hyperlink w:anchor="_Toc514014293" w:history="1">
             <w:r>
               <w:rPr>
                 <w:rStyle w:val="Hyperlink"/>
                 <w:rFonts w:ascii="Times New Roman" w:hAnsi="Times New Roman" w:cs="Times New Roman"/>
                 <w:noProof/>
-                <w:sz w:val="32"/>
-                <w:szCs w:val="32"/>
+                <w:sz w:val="28"/>
+                <w:szCs w:val="28"/>
               </w:rPr>
               <w:t>LỜI NÓI ĐẦU</w:t>
             </w:r>
@@ -573,8 +591,8 @@
                 <w:rFonts w:ascii="Times New Roman" w:hAnsi="Times New Roman" w:cs="Times New Roman"/>
                 <w:noProof/>
                 <w:webHidden/>
-                <w:sz w:val="32"/>
-                <w:szCs w:val="32"/>
+                <w:sz w:val="28"/>
+                <w:szCs w:val="28"/>
               </w:rPr>
               <w:tab/>
             </w:r>
@@ -583,8 +601,8 @@
                 <w:rFonts w:ascii="Times New Roman" w:hAnsi="Times New Roman" w:cs="Times New Roman"/>
                 <w:noProof/>
                 <w:webHidden/>
-                <w:sz w:val="32"/>
-                <w:szCs w:val="32"/>
+                <w:sz w:val="28"/>
+                <w:szCs w:val="28"/>
               </w:rPr>
               <w:fldChar w:fldCharType="begin"/>
             </w:r>
@@ -593,18 +611,18 @@
                 <w:rFonts w:ascii="Times New Roman" w:hAnsi="Times New Roman" w:cs="Times New Roman"/>
                 <w:noProof/>
                 <w:webHidden/>
-                <w:sz w:val="32"/>
-                <w:szCs w:val="32"/>
-              </w:rPr>
-              <w:instrText xml:space="preserve"> PAGEREF _Toc512205087 \h </w:instrText>
+                <w:sz w:val="28"/>
+                <w:szCs w:val="28"/>
+              </w:rPr>
+              <w:instrText xml:space="preserve"> PAGEREF _Toc514014293 \h </w:instrText>
             </w:r>
             <w:r>
               <w:rPr>
                 <w:rFonts w:ascii="Times New Roman" w:hAnsi="Times New Roman" w:cs="Times New Roman"/>
                 <w:noProof/>
                 <w:webHidden/>
-                <w:sz w:val="32"/>
-                <w:szCs w:val="32"/>
+                <w:sz w:val="28"/>
+                <w:szCs w:val="28"/>
               </w:rPr>
             </w:r>
             <w:r>
@@ -612,8 +630,8 @@
                 <w:rFonts w:ascii="Times New Roman" w:hAnsi="Times New Roman" w:cs="Times New Roman"/>
                 <w:noProof/>
                 <w:webHidden/>
-                <w:sz w:val="32"/>
-                <w:szCs w:val="32"/>
+                <w:sz w:val="28"/>
+                <w:szCs w:val="28"/>
               </w:rPr>
               <w:fldChar w:fldCharType="separate"/>
             </w:r>
@@ -622,8 +640,8 @@
                 <w:rFonts w:ascii="Times New Roman" w:hAnsi="Times New Roman" w:cs="Times New Roman"/>
                 <w:noProof/>
                 <w:webHidden/>
-                <w:sz w:val="32"/>
-                <w:szCs w:val="32"/>
+                <w:sz w:val="28"/>
+                <w:szCs w:val="28"/>
               </w:rPr>
               <w:t>2</w:t>
             </w:r>
@@ -632,8 +650,8 @@
                 <w:rFonts w:ascii="Times New Roman" w:hAnsi="Times New Roman" w:cs="Times New Roman"/>
                 <w:noProof/>
                 <w:webHidden/>
-                <w:sz w:val="32"/>
-                <w:szCs w:val="32"/>
+                <w:sz w:val="28"/>
+                <w:szCs w:val="28"/>
               </w:rPr>
               <w:fldChar w:fldCharType="end"/>
             </w:r>
@@ -648,18 +666,18 @@
             <w:rPr>
               <w:rFonts w:ascii="Times New Roman" w:hAnsi="Times New Roman" w:cs="Times New Roman"/>
               <w:noProof/>
-              <w:sz w:val="32"/>
-              <w:szCs w:val="32"/>
+              <w:sz w:val="28"/>
+              <w:szCs w:val="28"/>
             </w:rPr>
           </w:pPr>
-          <w:hyperlink w:anchor="_Toc512205088" w:history="1">
+          <w:hyperlink w:anchor="_Toc514014294" w:history="1">
             <w:r>
               <w:rPr>
                 <w:rStyle w:val="Hyperlink"/>
                 <w:rFonts w:ascii="Times New Roman" w:hAnsi="Times New Roman" w:cs="Times New Roman"/>
                 <w:noProof/>
-                <w:sz w:val="32"/>
-                <w:szCs w:val="32"/>
+                <w:sz w:val="28"/>
+                <w:szCs w:val="28"/>
               </w:rPr>
               <w:t>NỘI DUNG</w:t>
             </w:r>
@@ -668,8 +686,8 @@
                 <w:rFonts w:ascii="Times New Roman" w:hAnsi="Times New Roman" w:cs="Times New Roman"/>
                 <w:noProof/>
                 <w:webHidden/>
-                <w:sz w:val="32"/>
-                <w:szCs w:val="32"/>
+                <w:sz w:val="28"/>
+                <w:szCs w:val="28"/>
               </w:rPr>
               <w:tab/>
             </w:r>
@@ -678,8 +696,8 @@
                 <w:rFonts w:ascii="Times New Roman" w:hAnsi="Times New Roman" w:cs="Times New Roman"/>
                 <w:noProof/>
                 <w:webHidden/>
-                <w:sz w:val="32"/>
-                <w:szCs w:val="32"/>
+                <w:sz w:val="28"/>
+                <w:szCs w:val="28"/>
               </w:rPr>
               <w:fldChar w:fldCharType="begin"/>
             </w:r>
@@ -688,18 +706,18 @@
                 <w:rFonts w:ascii="Times New Roman" w:hAnsi="Times New Roman" w:cs="Times New Roman"/>
                 <w:noProof/>
                 <w:webHidden/>
-                <w:sz w:val="32"/>
-                <w:szCs w:val="32"/>
-              </w:rPr>
-              <w:instrText xml:space="preserve"> PAGEREF _Toc512205088 \h </w:instrText>
+                <w:sz w:val="28"/>
+                <w:szCs w:val="28"/>
+              </w:rPr>
+              <w:instrText xml:space="preserve"> PAGEREF _Toc514014294 \h </w:instrText>
             </w:r>
             <w:r>
               <w:rPr>
                 <w:rFonts w:ascii="Times New Roman" w:hAnsi="Times New Roman" w:cs="Times New Roman"/>
                 <w:noProof/>
                 <w:webHidden/>
-                <w:sz w:val="32"/>
-                <w:szCs w:val="32"/>
+                <w:sz w:val="28"/>
+                <w:szCs w:val="28"/>
               </w:rPr>
             </w:r>
             <w:r>
@@ -707,8 +725,8 @@
                 <w:rFonts w:ascii="Times New Roman" w:hAnsi="Times New Roman" w:cs="Times New Roman"/>
                 <w:noProof/>
                 <w:webHidden/>
-                <w:sz w:val="32"/>
-                <w:szCs w:val="32"/>
+                <w:sz w:val="28"/>
+                <w:szCs w:val="28"/>
               </w:rPr>
               <w:fldChar w:fldCharType="separate"/>
             </w:r>
@@ -717,8 +735,8 @@
                 <w:rFonts w:ascii="Times New Roman" w:hAnsi="Times New Roman" w:cs="Times New Roman"/>
                 <w:noProof/>
                 <w:webHidden/>
-                <w:sz w:val="32"/>
-                <w:szCs w:val="32"/>
+                <w:sz w:val="28"/>
+                <w:szCs w:val="28"/>
               </w:rPr>
               <w:t>3</w:t>
             </w:r>
@@ -727,8 +745,8 @@
                 <w:rFonts w:ascii="Times New Roman" w:hAnsi="Times New Roman" w:cs="Times New Roman"/>
                 <w:noProof/>
                 <w:webHidden/>
-                <w:sz w:val="32"/>
-                <w:szCs w:val="32"/>
+                <w:sz w:val="28"/>
+                <w:szCs w:val="28"/>
               </w:rPr>
               <w:fldChar w:fldCharType="end"/>
             </w:r>
@@ -743,18 +761,18 @@
             <w:rPr>
               <w:rFonts w:ascii="Times New Roman" w:hAnsi="Times New Roman" w:cs="Times New Roman"/>
               <w:noProof/>
-              <w:sz w:val="32"/>
-              <w:szCs w:val="32"/>
+              <w:sz w:val="28"/>
+              <w:szCs w:val="28"/>
             </w:rPr>
           </w:pPr>
-          <w:hyperlink w:anchor="_Toc512205089" w:history="1">
+          <w:hyperlink w:anchor="_Toc514014295" w:history="1">
             <w:r>
               <w:rPr>
                 <w:rStyle w:val="Hyperlink"/>
                 <w:rFonts w:ascii="Times New Roman" w:hAnsi="Times New Roman" w:cs="Times New Roman"/>
                 <w:noProof/>
-                <w:sz w:val="32"/>
-                <w:szCs w:val="32"/>
+                <w:sz w:val="28"/>
+                <w:szCs w:val="28"/>
               </w:rPr>
               <w:t>CHƯƠNG 1: T</w:t>
             </w:r>
@@ -763,8 +781,8 @@
                 <w:rStyle w:val="Hyperlink"/>
                 <w:rFonts w:ascii="Times New Roman" w:hAnsi="Times New Roman" w:cs="Times New Roman"/>
                 <w:noProof/>
-                <w:sz w:val="32"/>
-                <w:szCs w:val="32"/>
+                <w:sz w:val="28"/>
+                <w:szCs w:val="28"/>
               </w:rPr>
               <w:t>ỔNG QUAN HỆ THỐNG</w:t>
             </w:r>
@@ -773,8 +791,8 @@
                 <w:rFonts w:ascii="Times New Roman" w:hAnsi="Times New Roman" w:cs="Times New Roman"/>
                 <w:noProof/>
                 <w:webHidden/>
-                <w:sz w:val="32"/>
-                <w:szCs w:val="32"/>
+                <w:sz w:val="28"/>
+                <w:szCs w:val="28"/>
               </w:rPr>
               <w:tab/>
             </w:r>
@@ -783,8 +801,8 @@
                 <w:rFonts w:ascii="Times New Roman" w:hAnsi="Times New Roman" w:cs="Times New Roman"/>
                 <w:noProof/>
                 <w:webHidden/>
-                <w:sz w:val="32"/>
-                <w:szCs w:val="32"/>
+                <w:sz w:val="28"/>
+                <w:szCs w:val="28"/>
               </w:rPr>
               <w:fldChar w:fldCharType="begin"/>
             </w:r>
@@ -793,18 +811,18 @@
                 <w:rFonts w:ascii="Times New Roman" w:hAnsi="Times New Roman" w:cs="Times New Roman"/>
                 <w:noProof/>
                 <w:webHidden/>
-                <w:sz w:val="32"/>
-                <w:szCs w:val="32"/>
-              </w:rPr>
-              <w:instrText xml:space="preserve"> PAGEREF _Toc512205089 \h </w:instrText>
+                <w:sz w:val="28"/>
+                <w:szCs w:val="28"/>
+              </w:rPr>
+              <w:instrText xml:space="preserve"> PAGEREF _Toc514014295 \h </w:instrText>
             </w:r>
             <w:r>
               <w:rPr>
                 <w:rFonts w:ascii="Times New Roman" w:hAnsi="Times New Roman" w:cs="Times New Roman"/>
                 <w:noProof/>
                 <w:webHidden/>
-                <w:sz w:val="32"/>
-                <w:szCs w:val="32"/>
+                <w:sz w:val="28"/>
+                <w:szCs w:val="28"/>
               </w:rPr>
             </w:r>
             <w:r>
@@ -812,8 +830,8 @@
                 <w:rFonts w:ascii="Times New Roman" w:hAnsi="Times New Roman" w:cs="Times New Roman"/>
                 <w:noProof/>
                 <w:webHidden/>
-                <w:sz w:val="32"/>
-                <w:szCs w:val="32"/>
+                <w:sz w:val="28"/>
+                <w:szCs w:val="28"/>
               </w:rPr>
               <w:fldChar w:fldCharType="separate"/>
             </w:r>
@@ -822,8 +840,8 @@
                 <w:rFonts w:ascii="Times New Roman" w:hAnsi="Times New Roman" w:cs="Times New Roman"/>
                 <w:noProof/>
                 <w:webHidden/>
-                <w:sz w:val="32"/>
-                <w:szCs w:val="32"/>
+                <w:sz w:val="28"/>
+                <w:szCs w:val="28"/>
               </w:rPr>
               <w:t>3</w:t>
             </w:r>
@@ -832,8 +850,8 @@
                 <w:rFonts w:ascii="Times New Roman" w:hAnsi="Times New Roman" w:cs="Times New Roman"/>
                 <w:noProof/>
                 <w:webHidden/>
-                <w:sz w:val="32"/>
-                <w:szCs w:val="32"/>
+                <w:sz w:val="28"/>
+                <w:szCs w:val="28"/>
               </w:rPr>
               <w:fldChar w:fldCharType="end"/>
             </w:r>
@@ -848,18 +866,18 @@
             <w:rPr>
               <w:rFonts w:ascii="Times New Roman" w:hAnsi="Times New Roman" w:cs="Times New Roman"/>
               <w:noProof/>
-              <w:sz w:val="32"/>
-              <w:szCs w:val="32"/>
+              <w:sz w:val="28"/>
+              <w:szCs w:val="28"/>
             </w:rPr>
           </w:pPr>
-          <w:hyperlink w:anchor="_Toc512205090" w:history="1">
+          <w:hyperlink w:anchor="_Toc514014296" w:history="1">
             <w:r>
               <w:rPr>
                 <w:rStyle w:val="Hyperlink"/>
                 <w:rFonts w:ascii="Times New Roman" w:hAnsi="Times New Roman" w:cs="Times New Roman"/>
                 <w:noProof/>
-                <w:sz w:val="32"/>
-                <w:szCs w:val="32"/>
+                <w:sz w:val="28"/>
+                <w:szCs w:val="28"/>
               </w:rPr>
               <w:t>I, Giới thiệu về website tin tức khoa học</w:t>
             </w:r>
@@ -868,8 +886,8 @@
                 <w:rFonts w:ascii="Times New Roman" w:hAnsi="Times New Roman" w:cs="Times New Roman"/>
                 <w:noProof/>
                 <w:webHidden/>
-                <w:sz w:val="32"/>
-                <w:szCs w:val="32"/>
+                <w:sz w:val="28"/>
+                <w:szCs w:val="28"/>
               </w:rPr>
               <w:tab/>
             </w:r>
@@ -878,8 +896,8 @@
                 <w:rFonts w:ascii="Times New Roman" w:hAnsi="Times New Roman" w:cs="Times New Roman"/>
                 <w:noProof/>
                 <w:webHidden/>
-                <w:sz w:val="32"/>
-                <w:szCs w:val="32"/>
+                <w:sz w:val="28"/>
+                <w:szCs w:val="28"/>
               </w:rPr>
               <w:fldChar w:fldCharType="begin"/>
             </w:r>
@@ -888,18 +906,18 @@
                 <w:rFonts w:ascii="Times New Roman" w:hAnsi="Times New Roman" w:cs="Times New Roman"/>
                 <w:noProof/>
                 <w:webHidden/>
-                <w:sz w:val="32"/>
-                <w:szCs w:val="32"/>
-              </w:rPr>
-              <w:instrText xml:space="preserve"> PAGEREF _Toc512205090 \h </w:instrText>
+                <w:sz w:val="28"/>
+                <w:szCs w:val="28"/>
+              </w:rPr>
+              <w:instrText xml:space="preserve"> PAGEREF _Toc514014296 \h </w:instrText>
             </w:r>
             <w:r>
               <w:rPr>
                 <w:rFonts w:ascii="Times New Roman" w:hAnsi="Times New Roman" w:cs="Times New Roman"/>
                 <w:noProof/>
                 <w:webHidden/>
-                <w:sz w:val="32"/>
-                <w:szCs w:val="32"/>
+                <w:sz w:val="28"/>
+                <w:szCs w:val="28"/>
               </w:rPr>
             </w:r>
             <w:r>
@@ -907,8 +925,8 @@
                 <w:rFonts w:ascii="Times New Roman" w:hAnsi="Times New Roman" w:cs="Times New Roman"/>
                 <w:noProof/>
                 <w:webHidden/>
-                <w:sz w:val="32"/>
-                <w:szCs w:val="32"/>
+                <w:sz w:val="28"/>
+                <w:szCs w:val="28"/>
               </w:rPr>
               <w:fldChar w:fldCharType="separate"/>
             </w:r>
@@ -917,8 +935,8 @@
                 <w:rFonts w:ascii="Times New Roman" w:hAnsi="Times New Roman" w:cs="Times New Roman"/>
                 <w:noProof/>
                 <w:webHidden/>
-                <w:sz w:val="32"/>
-                <w:szCs w:val="32"/>
+                <w:sz w:val="28"/>
+                <w:szCs w:val="28"/>
               </w:rPr>
               <w:t>3</w:t>
             </w:r>
@@ -927,8 +945,8 @@
                 <w:rFonts w:ascii="Times New Roman" w:hAnsi="Times New Roman" w:cs="Times New Roman"/>
                 <w:noProof/>
                 <w:webHidden/>
-                <w:sz w:val="32"/>
-                <w:szCs w:val="32"/>
+                <w:sz w:val="28"/>
+                <w:szCs w:val="28"/>
               </w:rPr>
               <w:fldChar w:fldCharType="end"/>
             </w:r>
@@ -943,18 +961,18 @@
             <w:rPr>
               <w:rFonts w:ascii="Times New Roman" w:hAnsi="Times New Roman" w:cs="Times New Roman"/>
               <w:noProof/>
-              <w:sz w:val="32"/>
-              <w:szCs w:val="32"/>
+              <w:sz w:val="28"/>
+              <w:szCs w:val="28"/>
             </w:rPr>
           </w:pPr>
-          <w:hyperlink w:anchor="_Toc512205091" w:history="1">
+          <w:hyperlink w:anchor="_Toc514014297" w:history="1">
             <w:r>
               <w:rPr>
                 <w:rStyle w:val="Hyperlink"/>
                 <w:rFonts w:ascii="Times New Roman" w:hAnsi="Times New Roman" w:cs="Times New Roman"/>
                 <w:noProof/>
-                <w:sz w:val="32"/>
-                <w:szCs w:val="32"/>
+                <w:sz w:val="28"/>
+                <w:szCs w:val="28"/>
               </w:rPr>
               <w:t>II, Mục tiêu</w:t>
             </w:r>
@@ -963,8 +981,8 @@
                 <w:rFonts w:ascii="Times New Roman" w:hAnsi="Times New Roman" w:cs="Times New Roman"/>
                 <w:noProof/>
                 <w:webHidden/>
-                <w:sz w:val="32"/>
-                <w:szCs w:val="32"/>
+                <w:sz w:val="28"/>
+                <w:szCs w:val="28"/>
               </w:rPr>
               <w:tab/>
             </w:r>
@@ -973,8 +991,8 @@
                 <w:rFonts w:ascii="Times New Roman" w:hAnsi="Times New Roman" w:cs="Times New Roman"/>
                 <w:noProof/>
                 <w:webHidden/>
-                <w:sz w:val="32"/>
-                <w:szCs w:val="32"/>
+                <w:sz w:val="28"/>
+                <w:szCs w:val="28"/>
               </w:rPr>
               <w:fldChar w:fldCharType="begin"/>
             </w:r>
@@ -983,18 +1001,18 @@
                 <w:rFonts w:ascii="Times New Roman" w:hAnsi="Times New Roman" w:cs="Times New Roman"/>
                 <w:noProof/>
                 <w:webHidden/>
-                <w:sz w:val="32"/>
-                <w:szCs w:val="32"/>
-              </w:rPr>
-              <w:instrText xml:space="preserve"> PAGEREF _Toc512205091 \h </w:instrText>
+                <w:sz w:val="28"/>
+                <w:szCs w:val="28"/>
+              </w:rPr>
+              <w:instrText xml:space="preserve"> PAGEREF _Toc514014297 \h </w:instrText>
             </w:r>
             <w:r>
               <w:rPr>
                 <w:rFonts w:ascii="Times New Roman" w:hAnsi="Times New Roman" w:cs="Times New Roman"/>
                 <w:noProof/>
                 <w:webHidden/>
-                <w:sz w:val="32"/>
-                <w:szCs w:val="32"/>
+                <w:sz w:val="28"/>
+                <w:szCs w:val="28"/>
               </w:rPr>
             </w:r>
             <w:r>
@@ -1002,8 +1020,8 @@
                 <w:rFonts w:ascii="Times New Roman" w:hAnsi="Times New Roman" w:cs="Times New Roman"/>
                 <w:noProof/>
                 <w:webHidden/>
-                <w:sz w:val="32"/>
-                <w:szCs w:val="32"/>
+                <w:sz w:val="28"/>
+                <w:szCs w:val="28"/>
               </w:rPr>
               <w:fldChar w:fldCharType="separate"/>
             </w:r>
@@ -1012,8 +1030,8 @@
                 <w:rFonts w:ascii="Times New Roman" w:hAnsi="Times New Roman" w:cs="Times New Roman"/>
                 <w:noProof/>
                 <w:webHidden/>
-                <w:sz w:val="32"/>
-                <w:szCs w:val="32"/>
+                <w:sz w:val="28"/>
+                <w:szCs w:val="28"/>
               </w:rPr>
               <w:t>3</w:t>
             </w:r>
@@ -1022,8 +1040,8 @@
                 <w:rFonts w:ascii="Times New Roman" w:hAnsi="Times New Roman" w:cs="Times New Roman"/>
                 <w:noProof/>
                 <w:webHidden/>
-                <w:sz w:val="32"/>
-                <w:szCs w:val="32"/>
+                <w:sz w:val="28"/>
+                <w:szCs w:val="28"/>
               </w:rPr>
               <w:fldChar w:fldCharType="end"/>
             </w:r>
@@ -1038,18 +1056,18 @@
             <w:rPr>
               <w:rFonts w:ascii="Times New Roman" w:hAnsi="Times New Roman" w:cs="Times New Roman"/>
               <w:noProof/>
-              <w:sz w:val="32"/>
-              <w:szCs w:val="32"/>
+              <w:sz w:val="28"/>
+              <w:szCs w:val="28"/>
             </w:rPr>
           </w:pPr>
-          <w:hyperlink w:anchor="_Toc512205092" w:history="1">
+          <w:hyperlink w:anchor="_Toc514014298" w:history="1">
             <w:r>
               <w:rPr>
                 <w:rStyle w:val="Hyperlink"/>
                 <w:rFonts w:ascii="Times New Roman" w:hAnsi="Times New Roman" w:cs="Times New Roman"/>
                 <w:noProof/>
-                <w:sz w:val="32"/>
-                <w:szCs w:val="32"/>
+                <w:sz w:val="28"/>
+                <w:szCs w:val="28"/>
               </w:rPr>
               <w:t>III, Phạm vi hệ thống</w:t>
             </w:r>
@@ -1058,8 +1076,8 @@
                 <w:rFonts w:ascii="Times New Roman" w:hAnsi="Times New Roman" w:cs="Times New Roman"/>
                 <w:noProof/>
                 <w:webHidden/>
-                <w:sz w:val="32"/>
-                <w:szCs w:val="32"/>
+                <w:sz w:val="28"/>
+                <w:szCs w:val="28"/>
               </w:rPr>
               <w:tab/>
             </w:r>
@@ -1068,8 +1086,8 @@
                 <w:rFonts w:ascii="Times New Roman" w:hAnsi="Times New Roman" w:cs="Times New Roman"/>
                 <w:noProof/>
                 <w:webHidden/>
-                <w:sz w:val="32"/>
-                <w:szCs w:val="32"/>
+                <w:sz w:val="28"/>
+                <w:szCs w:val="28"/>
               </w:rPr>
               <w:fldChar w:fldCharType="begin"/>
             </w:r>
@@ -1078,18 +1096,18 @@
                 <w:rFonts w:ascii="Times New Roman" w:hAnsi="Times New Roman" w:cs="Times New Roman"/>
                 <w:noProof/>
                 <w:webHidden/>
-                <w:sz w:val="32"/>
-                <w:szCs w:val="32"/>
-              </w:rPr>
-              <w:instrText xml:space="preserve"> PAGEREF _Toc512205092 \h </w:instrText>
+                <w:sz w:val="28"/>
+                <w:szCs w:val="28"/>
+              </w:rPr>
+              <w:instrText xml:space="preserve"> PAGEREF _Toc514014298 \h </w:instrText>
             </w:r>
             <w:r>
               <w:rPr>
                 <w:rFonts w:ascii="Times New Roman" w:hAnsi="Times New Roman" w:cs="Times New Roman"/>
                 <w:noProof/>
                 <w:webHidden/>
-                <w:sz w:val="32"/>
-                <w:szCs w:val="32"/>
+                <w:sz w:val="28"/>
+                <w:szCs w:val="28"/>
               </w:rPr>
             </w:r>
             <w:r>
@@ -1097,8 +1115,8 @@
                 <w:rFonts w:ascii="Times New Roman" w:hAnsi="Times New Roman" w:cs="Times New Roman"/>
                 <w:noProof/>
                 <w:webHidden/>
-                <w:sz w:val="32"/>
-                <w:szCs w:val="32"/>
+                <w:sz w:val="28"/>
+                <w:szCs w:val="28"/>
               </w:rPr>
               <w:fldChar w:fldCharType="separate"/>
             </w:r>
@@ -1107,8 +1125,8 @@
                 <w:rFonts w:ascii="Times New Roman" w:hAnsi="Times New Roman" w:cs="Times New Roman"/>
                 <w:noProof/>
                 <w:webHidden/>
-                <w:sz w:val="32"/>
-                <w:szCs w:val="32"/>
+                <w:sz w:val="28"/>
+                <w:szCs w:val="28"/>
               </w:rPr>
               <w:t>3</w:t>
             </w:r>
@@ -1117,8 +1135,8 @@
                 <w:rFonts w:ascii="Times New Roman" w:hAnsi="Times New Roman" w:cs="Times New Roman"/>
                 <w:noProof/>
                 <w:webHidden/>
-                <w:sz w:val="32"/>
-                <w:szCs w:val="32"/>
+                <w:sz w:val="28"/>
+                <w:szCs w:val="28"/>
               </w:rPr>
               <w:fldChar w:fldCharType="end"/>
             </w:r>
@@ -1133,18 +1151,18 @@
             <w:rPr>
               <w:rFonts w:ascii="Times New Roman" w:hAnsi="Times New Roman" w:cs="Times New Roman"/>
               <w:noProof/>
-              <w:sz w:val="32"/>
-              <w:szCs w:val="32"/>
+              <w:sz w:val="28"/>
+              <w:szCs w:val="28"/>
             </w:rPr>
           </w:pPr>
-          <w:hyperlink w:anchor="_Toc512205093" w:history="1">
+          <w:hyperlink w:anchor="_Toc514014299" w:history="1">
             <w:r>
               <w:rPr>
                 <w:rStyle w:val="Hyperlink"/>
                 <w:rFonts w:ascii="Times New Roman" w:hAnsi="Times New Roman" w:cs="Times New Roman"/>
                 <w:noProof/>
-                <w:sz w:val="32"/>
-                <w:szCs w:val="32"/>
+                <w:sz w:val="28"/>
+                <w:szCs w:val="28"/>
               </w:rPr>
               <w:t>IV, Hiện trạng của hệ thống</w:t>
             </w:r>
@@ -1153,8 +1171,8 @@
                 <w:rFonts w:ascii="Times New Roman" w:hAnsi="Times New Roman" w:cs="Times New Roman"/>
                 <w:noProof/>
                 <w:webHidden/>
-                <w:sz w:val="32"/>
-                <w:szCs w:val="32"/>
+                <w:sz w:val="28"/>
+                <w:szCs w:val="28"/>
               </w:rPr>
               <w:tab/>
             </w:r>
@@ -1163,8 +1181,8 @@
                 <w:rFonts w:ascii="Times New Roman" w:hAnsi="Times New Roman" w:cs="Times New Roman"/>
                 <w:noProof/>
                 <w:webHidden/>
-                <w:sz w:val="32"/>
-                <w:szCs w:val="32"/>
+                <w:sz w:val="28"/>
+                <w:szCs w:val="28"/>
               </w:rPr>
               <w:fldChar w:fldCharType="begin"/>
             </w:r>
@@ -1173,18 +1191,18 @@
                 <w:rFonts w:ascii="Times New Roman" w:hAnsi="Times New Roman" w:cs="Times New Roman"/>
                 <w:noProof/>
                 <w:webHidden/>
-                <w:sz w:val="32"/>
-                <w:szCs w:val="32"/>
-              </w:rPr>
-              <w:instrText xml:space="preserve"> PAGEREF _Toc512205093 \h </w:instrText>
+                <w:sz w:val="28"/>
+                <w:szCs w:val="28"/>
+              </w:rPr>
+              <w:instrText xml:space="preserve"> PAGEREF _Toc514014299 \h </w:instrText>
             </w:r>
             <w:r>
               <w:rPr>
                 <w:rFonts w:ascii="Times New Roman" w:hAnsi="Times New Roman" w:cs="Times New Roman"/>
                 <w:noProof/>
                 <w:webHidden/>
-                <w:sz w:val="32"/>
-                <w:szCs w:val="32"/>
+                <w:sz w:val="28"/>
+                <w:szCs w:val="28"/>
               </w:rPr>
             </w:r>
             <w:r>
@@ -1192,8 +1210,8 @@
                 <w:rFonts w:ascii="Times New Roman" w:hAnsi="Times New Roman" w:cs="Times New Roman"/>
                 <w:noProof/>
                 <w:webHidden/>
-                <w:sz w:val="32"/>
-                <w:szCs w:val="32"/>
+                <w:sz w:val="28"/>
+                <w:szCs w:val="28"/>
               </w:rPr>
               <w:fldChar w:fldCharType="separate"/>
             </w:r>
@@ -1202,8 +1220,8 @@
                 <w:rFonts w:ascii="Times New Roman" w:hAnsi="Times New Roman" w:cs="Times New Roman"/>
                 <w:noProof/>
                 <w:webHidden/>
-                <w:sz w:val="32"/>
-                <w:szCs w:val="32"/>
+                <w:sz w:val="28"/>
+                <w:szCs w:val="28"/>
               </w:rPr>
               <w:t>4</w:t>
             </w:r>
@@ -1212,8 +1230,8 @@
                 <w:rFonts w:ascii="Times New Roman" w:hAnsi="Times New Roman" w:cs="Times New Roman"/>
                 <w:noProof/>
                 <w:webHidden/>
-                <w:sz w:val="32"/>
-                <w:szCs w:val="32"/>
+                <w:sz w:val="28"/>
+                <w:szCs w:val="28"/>
               </w:rPr>
               <w:fldChar w:fldCharType="end"/>
             </w:r>
@@ -1229,18 +1247,18 @@
             <w:rPr>
               <w:rFonts w:ascii="Times New Roman" w:hAnsi="Times New Roman" w:cs="Times New Roman"/>
               <w:noProof/>
-              <w:sz w:val="32"/>
-              <w:szCs w:val="32"/>
+              <w:sz w:val="28"/>
+              <w:szCs w:val="28"/>
             </w:rPr>
           </w:pPr>
-          <w:hyperlink w:anchor="_Toc512205094" w:history="1">
+          <w:hyperlink w:anchor="_Toc514014300" w:history="1">
             <w:r>
               <w:rPr>
                 <w:rStyle w:val="Hyperlink"/>
                 <w:rFonts w:ascii="Times New Roman" w:hAnsi="Times New Roman" w:cs="Times New Roman"/>
                 <w:noProof/>
-                <w:sz w:val="32"/>
-                <w:szCs w:val="32"/>
+                <w:sz w:val="28"/>
+                <w:szCs w:val="28"/>
               </w:rPr>
               <w:t>CHƯƠNG 2: PHÂN TÍCH THIẾT KẾ HỆ THỐNG</w:t>
             </w:r>
@@ -1249,8 +1267,8 @@
                 <w:rFonts w:ascii="Times New Roman" w:hAnsi="Times New Roman" w:cs="Times New Roman"/>
                 <w:noProof/>
                 <w:webHidden/>
-                <w:sz w:val="32"/>
-                <w:szCs w:val="32"/>
+                <w:sz w:val="28"/>
+                <w:szCs w:val="28"/>
               </w:rPr>
               <w:tab/>
             </w:r>
@@ -1259,8 +1277,8 @@
                 <w:rFonts w:ascii="Times New Roman" w:hAnsi="Times New Roman" w:cs="Times New Roman"/>
                 <w:noProof/>
                 <w:webHidden/>
-                <w:sz w:val="32"/>
-                <w:szCs w:val="32"/>
+                <w:sz w:val="28"/>
+                <w:szCs w:val="28"/>
               </w:rPr>
               <w:fldChar w:fldCharType="begin"/>
             </w:r>
@@ -1269,18 +1287,18 @@
                 <w:rFonts w:ascii="Times New Roman" w:hAnsi="Times New Roman" w:cs="Times New Roman"/>
                 <w:noProof/>
                 <w:webHidden/>
-                <w:sz w:val="32"/>
-                <w:szCs w:val="32"/>
-              </w:rPr>
-              <w:instrText xml:space="preserve"> PAGEREF _Toc512205094 \h </w:instrText>
+                <w:sz w:val="28"/>
+                <w:szCs w:val="28"/>
+              </w:rPr>
+              <w:instrText xml:space="preserve"> PAGEREF _Toc514014300 \h </w:instrText>
             </w:r>
             <w:r>
               <w:rPr>
                 <w:rFonts w:ascii="Times New Roman" w:hAnsi="Times New Roman" w:cs="Times New Roman"/>
                 <w:noProof/>
                 <w:webHidden/>
-                <w:sz w:val="32"/>
-                <w:szCs w:val="32"/>
+                <w:sz w:val="28"/>
+                <w:szCs w:val="28"/>
               </w:rPr>
             </w:r>
             <w:r>
@@ -1288,8 +1306,8 @@
                 <w:rFonts w:ascii="Times New Roman" w:hAnsi="Times New Roman" w:cs="Times New Roman"/>
                 <w:noProof/>
                 <w:webHidden/>
-                <w:sz w:val="32"/>
-                <w:szCs w:val="32"/>
+                <w:sz w:val="28"/>
+                <w:szCs w:val="28"/>
               </w:rPr>
               <w:fldChar w:fldCharType="separate"/>
             </w:r>
@@ -1298,8 +1316,8 @@
                 <w:rFonts w:ascii="Times New Roman" w:hAnsi="Times New Roman" w:cs="Times New Roman"/>
                 <w:noProof/>
                 <w:webHidden/>
-                <w:sz w:val="32"/>
-                <w:szCs w:val="32"/>
+                <w:sz w:val="28"/>
+                <w:szCs w:val="28"/>
               </w:rPr>
               <w:t>5</w:t>
             </w:r>
@@ -1308,8 +1326,8 @@
                 <w:rFonts w:ascii="Times New Roman" w:hAnsi="Times New Roman" w:cs="Times New Roman"/>
                 <w:noProof/>
                 <w:webHidden/>
-                <w:sz w:val="32"/>
-                <w:szCs w:val="32"/>
+                <w:sz w:val="28"/>
+                <w:szCs w:val="28"/>
               </w:rPr>
               <w:fldChar w:fldCharType="end"/>
             </w:r>
@@ -1324,18 +1342,18 @@
             <w:rPr>
               <w:rFonts w:ascii="Times New Roman" w:hAnsi="Times New Roman" w:cs="Times New Roman"/>
               <w:noProof/>
-              <w:sz w:val="32"/>
-              <w:szCs w:val="32"/>
+              <w:sz w:val="28"/>
+              <w:szCs w:val="28"/>
             </w:rPr>
           </w:pPr>
-          <w:hyperlink w:anchor="_Toc512205095" w:history="1">
+          <w:hyperlink w:anchor="_Toc514014301" w:history="1">
             <w:r>
               <w:rPr>
                 <w:rStyle w:val="Hyperlink"/>
                 <w:rFonts w:ascii="Times New Roman" w:hAnsi="Times New Roman" w:cs="Times New Roman"/>
                 <w:noProof/>
-                <w:sz w:val="32"/>
-                <w:szCs w:val="32"/>
+                <w:sz w:val="28"/>
+                <w:szCs w:val="28"/>
               </w:rPr>
               <w:t>I, Thiết kế kiến trúc</w:t>
             </w:r>
@@ -1344,8 +1362,8 @@
                 <w:rFonts w:ascii="Times New Roman" w:hAnsi="Times New Roman" w:cs="Times New Roman"/>
                 <w:noProof/>
                 <w:webHidden/>
-                <w:sz w:val="32"/>
-                <w:szCs w:val="32"/>
+                <w:sz w:val="28"/>
+                <w:szCs w:val="28"/>
               </w:rPr>
               <w:tab/>
             </w:r>
@@ -1354,8 +1372,8 @@
                 <w:rFonts w:ascii="Times New Roman" w:hAnsi="Times New Roman" w:cs="Times New Roman"/>
                 <w:noProof/>
                 <w:webHidden/>
-                <w:sz w:val="32"/>
-                <w:szCs w:val="32"/>
+                <w:sz w:val="28"/>
+                <w:szCs w:val="28"/>
               </w:rPr>
               <w:fldChar w:fldCharType="begin"/>
             </w:r>
@@ -1364,18 +1382,18 @@
                 <w:rFonts w:ascii="Times New Roman" w:hAnsi="Times New Roman" w:cs="Times New Roman"/>
                 <w:noProof/>
                 <w:webHidden/>
-                <w:sz w:val="32"/>
-                <w:szCs w:val="32"/>
-              </w:rPr>
-              <w:instrText xml:space="preserve"> PAGEREF _Toc512205095 \h </w:instrText>
+                <w:sz w:val="28"/>
+                <w:szCs w:val="28"/>
+              </w:rPr>
+              <w:instrText xml:space="preserve"> PAGEREF _Toc514014301 \h </w:instrText>
             </w:r>
             <w:r>
               <w:rPr>
                 <w:rFonts w:ascii="Times New Roman" w:hAnsi="Times New Roman" w:cs="Times New Roman"/>
                 <w:noProof/>
                 <w:webHidden/>
-                <w:sz w:val="32"/>
-                <w:szCs w:val="32"/>
+                <w:sz w:val="28"/>
+                <w:szCs w:val="28"/>
               </w:rPr>
             </w:r>
             <w:r>
@@ -1383,8 +1401,8 @@
                 <w:rFonts w:ascii="Times New Roman" w:hAnsi="Times New Roman" w:cs="Times New Roman"/>
                 <w:noProof/>
                 <w:webHidden/>
-                <w:sz w:val="32"/>
-                <w:szCs w:val="32"/>
+                <w:sz w:val="28"/>
+                <w:szCs w:val="28"/>
               </w:rPr>
               <w:fldChar w:fldCharType="separate"/>
             </w:r>
@@ -1393,8 +1411,8 @@
                 <w:rFonts w:ascii="Times New Roman" w:hAnsi="Times New Roman" w:cs="Times New Roman"/>
                 <w:noProof/>
                 <w:webHidden/>
-                <w:sz w:val="32"/>
-                <w:szCs w:val="32"/>
+                <w:sz w:val="28"/>
+                <w:szCs w:val="28"/>
               </w:rPr>
               <w:t>5</w:t>
             </w:r>
@@ -1403,8 +1421,8 @@
                 <w:rFonts w:ascii="Times New Roman" w:hAnsi="Times New Roman" w:cs="Times New Roman"/>
                 <w:noProof/>
                 <w:webHidden/>
-                <w:sz w:val="32"/>
-                <w:szCs w:val="32"/>
+                <w:sz w:val="28"/>
+                <w:szCs w:val="28"/>
               </w:rPr>
               <w:fldChar w:fldCharType="end"/>
             </w:r>
@@ -1419,18 +1437,18 @@
             <w:rPr>
               <w:rFonts w:ascii="Times New Roman" w:hAnsi="Times New Roman" w:cs="Times New Roman"/>
               <w:noProof/>
-              <w:sz w:val="32"/>
-              <w:szCs w:val="32"/>
+              <w:sz w:val="28"/>
+              <w:szCs w:val="28"/>
             </w:rPr>
           </w:pPr>
-          <w:hyperlink w:anchor="_Toc512205096" w:history="1">
+          <w:hyperlink w:anchor="_Toc514014302" w:history="1">
             <w:r>
               <w:rPr>
                 <w:rStyle w:val="Hyperlink"/>
                 <w:rFonts w:ascii="Times New Roman" w:hAnsi="Times New Roman" w:cs="Times New Roman"/>
                 <w:noProof/>
-                <w:sz w:val="32"/>
-                <w:szCs w:val="32"/>
+                <w:sz w:val="28"/>
+                <w:szCs w:val="28"/>
               </w:rPr>
               <w:t>II, Thiết kế cơ sở dữ liệu.</w:t>
             </w:r>
@@ -1439,8 +1457,8 @@
                 <w:rFonts w:ascii="Times New Roman" w:hAnsi="Times New Roman" w:cs="Times New Roman"/>
                 <w:noProof/>
                 <w:webHidden/>
-                <w:sz w:val="32"/>
-                <w:szCs w:val="32"/>
+                <w:sz w:val="28"/>
+                <w:szCs w:val="28"/>
               </w:rPr>
               <w:tab/>
             </w:r>
@@ -1449,8 +1467,8 @@
                 <w:rFonts w:ascii="Times New Roman" w:hAnsi="Times New Roman" w:cs="Times New Roman"/>
                 <w:noProof/>
                 <w:webHidden/>
-                <w:sz w:val="32"/>
-                <w:szCs w:val="32"/>
+                <w:sz w:val="28"/>
+                <w:szCs w:val="28"/>
               </w:rPr>
               <w:fldChar w:fldCharType="begin"/>
             </w:r>
@@ -1459,18 +1477,18 @@
                 <w:rFonts w:ascii="Times New Roman" w:hAnsi="Times New Roman" w:cs="Times New Roman"/>
                 <w:noProof/>
                 <w:webHidden/>
-                <w:sz w:val="32"/>
-                <w:szCs w:val="32"/>
-              </w:rPr>
-              <w:instrText xml:space="preserve"> PAGEREF _Toc512205096 \h </w:instrText>
+                <w:sz w:val="28"/>
+                <w:szCs w:val="28"/>
+              </w:rPr>
+              <w:instrText xml:space="preserve"> PAGEREF _Toc514014302 \h </w:instrText>
             </w:r>
             <w:r>
               <w:rPr>
                 <w:rFonts w:ascii="Times New Roman" w:hAnsi="Times New Roman" w:cs="Times New Roman"/>
                 <w:noProof/>
                 <w:webHidden/>
-                <w:sz w:val="32"/>
-                <w:szCs w:val="32"/>
+                <w:sz w:val="28"/>
+                <w:szCs w:val="28"/>
               </w:rPr>
             </w:r>
             <w:r>
@@ -1478,8 +1496,8 @@
                 <w:rFonts w:ascii="Times New Roman" w:hAnsi="Times New Roman" w:cs="Times New Roman"/>
                 <w:noProof/>
                 <w:webHidden/>
-                <w:sz w:val="32"/>
-                <w:szCs w:val="32"/>
+                <w:sz w:val="28"/>
+                <w:szCs w:val="28"/>
               </w:rPr>
               <w:fldChar w:fldCharType="separate"/>
             </w:r>
@@ -1488,8 +1506,8 @@
                 <w:rFonts w:ascii="Times New Roman" w:hAnsi="Times New Roman" w:cs="Times New Roman"/>
                 <w:noProof/>
                 <w:webHidden/>
-                <w:sz w:val="32"/>
-                <w:szCs w:val="32"/>
+                <w:sz w:val="28"/>
+                <w:szCs w:val="28"/>
               </w:rPr>
               <w:t>14</w:t>
             </w:r>
@@ -1498,8 +1516,8 @@
                 <w:rFonts w:ascii="Times New Roman" w:hAnsi="Times New Roman" w:cs="Times New Roman"/>
                 <w:noProof/>
                 <w:webHidden/>
-                <w:sz w:val="32"/>
-                <w:szCs w:val="32"/>
+                <w:sz w:val="28"/>
+                <w:szCs w:val="28"/>
               </w:rPr>
               <w:fldChar w:fldCharType="end"/>
             </w:r>
@@ -1514,18 +1532,18 @@
             <w:rPr>
               <w:rFonts w:ascii="Times New Roman" w:hAnsi="Times New Roman" w:cs="Times New Roman"/>
               <w:noProof/>
-              <w:sz w:val="32"/>
-              <w:szCs w:val="32"/>
+              <w:sz w:val="28"/>
+              <w:szCs w:val="28"/>
             </w:rPr>
           </w:pPr>
-          <w:hyperlink w:anchor="_Toc512205097" w:history="1">
+          <w:hyperlink w:anchor="_Toc514014303" w:history="1">
             <w:r>
               <w:rPr>
                 <w:rStyle w:val="Hyperlink"/>
                 <w:rFonts w:ascii="Times New Roman" w:hAnsi="Times New Roman" w:cs="Times New Roman"/>
                 <w:noProof/>
-                <w:sz w:val="32"/>
-                <w:szCs w:val="32"/>
+                <w:sz w:val="28"/>
+                <w:szCs w:val="28"/>
               </w:rPr>
               <w:t>III, Giao diện người dùng</w:t>
             </w:r>
@@ -1534,8 +1552,8 @@
                 <w:rFonts w:ascii="Times New Roman" w:hAnsi="Times New Roman" w:cs="Times New Roman"/>
                 <w:noProof/>
                 <w:webHidden/>
-                <w:sz w:val="32"/>
-                <w:szCs w:val="32"/>
+                <w:sz w:val="28"/>
+                <w:szCs w:val="28"/>
               </w:rPr>
               <w:tab/>
             </w:r>
@@ -1544,8 +1562,8 @@
                 <w:rFonts w:ascii="Times New Roman" w:hAnsi="Times New Roman" w:cs="Times New Roman"/>
                 <w:noProof/>
                 <w:webHidden/>
-                <w:sz w:val="32"/>
-                <w:szCs w:val="32"/>
+                <w:sz w:val="28"/>
+                <w:szCs w:val="28"/>
               </w:rPr>
               <w:fldChar w:fldCharType="begin"/>
             </w:r>
@@ -1554,18 +1572,18 @@
                 <w:rFonts w:ascii="Times New Roman" w:hAnsi="Times New Roman" w:cs="Times New Roman"/>
                 <w:noProof/>
                 <w:webHidden/>
-                <w:sz w:val="32"/>
-                <w:szCs w:val="32"/>
-              </w:rPr>
-              <w:instrText xml:space="preserve"> PAGEREF _Toc512205097 \h </w:instrText>
+                <w:sz w:val="28"/>
+                <w:szCs w:val="28"/>
+              </w:rPr>
+              <w:instrText xml:space="preserve"> PAGEREF _Toc514014303 \h </w:instrText>
             </w:r>
             <w:r>
               <w:rPr>
                 <w:rFonts w:ascii="Times New Roman" w:hAnsi="Times New Roman" w:cs="Times New Roman"/>
                 <w:noProof/>
                 <w:webHidden/>
-                <w:sz w:val="32"/>
-                <w:szCs w:val="32"/>
+                <w:sz w:val="28"/>
+                <w:szCs w:val="28"/>
               </w:rPr>
             </w:r>
             <w:r>
@@ -1573,8 +1591,8 @@
                 <w:rFonts w:ascii="Times New Roman" w:hAnsi="Times New Roman" w:cs="Times New Roman"/>
                 <w:noProof/>
                 <w:webHidden/>
-                <w:sz w:val="32"/>
-                <w:szCs w:val="32"/>
+                <w:sz w:val="28"/>
+                <w:szCs w:val="28"/>
               </w:rPr>
               <w:fldChar w:fldCharType="separate"/>
             </w:r>
@@ -1583,8 +1601,8 @@
                 <w:rFonts w:ascii="Times New Roman" w:hAnsi="Times New Roman" w:cs="Times New Roman"/>
                 <w:noProof/>
                 <w:webHidden/>
-                <w:sz w:val="32"/>
-                <w:szCs w:val="32"/>
+                <w:sz w:val="28"/>
+                <w:szCs w:val="28"/>
               </w:rPr>
               <w:t>18</w:t>
             </w:r>
@@ -1593,8 +1611,103 @@
                 <w:rFonts w:ascii="Times New Roman" w:hAnsi="Times New Roman" w:cs="Times New Roman"/>
                 <w:noProof/>
                 <w:webHidden/>
-                <w:sz w:val="32"/>
-                <w:szCs w:val="32"/>
+                <w:sz w:val="28"/>
+                <w:szCs w:val="28"/>
+              </w:rPr>
+              <w:fldChar w:fldCharType="end"/>
+            </w:r>
+          </w:hyperlink>
+        </w:p>
+        <w:p>
+          <w:pPr>
+            <w:pStyle w:val="TOC3"/>
+            <w:tabs>
+              <w:tab w:val="right" w:leader="dot" w:pos="9061"/>
+            </w:tabs>
+            <w:rPr>
+              <w:rFonts w:ascii="Times New Roman" w:hAnsi="Times New Roman" w:cs="Times New Roman"/>
+              <w:noProof/>
+              <w:sz w:val="28"/>
+              <w:szCs w:val="28"/>
+            </w:rPr>
+          </w:pPr>
+          <w:hyperlink w:anchor="_Toc514014304" w:history="1">
+            <w:r>
+              <w:rPr>
+                <w:rStyle w:val="Hyperlink"/>
+                <w:rFonts w:ascii="Times New Roman" w:hAnsi="Times New Roman" w:cs="Times New Roman"/>
+                <w:noProof/>
+                <w:sz w:val="28"/>
+                <w:szCs w:val="28"/>
+              </w:rPr>
+              <w:t>IV, Phân công công việc</w:t>
+            </w:r>
+            <w:r>
+              <w:rPr>
+                <w:rFonts w:ascii="Times New Roman" w:hAnsi="Times New Roman" w:cs="Times New Roman"/>
+                <w:noProof/>
+                <w:webHidden/>
+                <w:sz w:val="28"/>
+                <w:szCs w:val="28"/>
+              </w:rPr>
+              <w:tab/>
+            </w:r>
+            <w:r>
+              <w:rPr>
+                <w:rFonts w:ascii="Times New Roman" w:hAnsi="Times New Roman" w:cs="Times New Roman"/>
+                <w:noProof/>
+                <w:webHidden/>
+                <w:sz w:val="28"/>
+                <w:szCs w:val="28"/>
+              </w:rPr>
+              <w:fldChar w:fldCharType="begin"/>
+            </w:r>
+            <w:r>
+              <w:rPr>
+                <w:rFonts w:ascii="Times New Roman" w:hAnsi="Times New Roman" w:cs="Times New Roman"/>
+                <w:noProof/>
+                <w:webHidden/>
+                <w:sz w:val="28"/>
+                <w:szCs w:val="28"/>
+              </w:rPr>
+              <w:instrText xml:space="preserve"> PAGEREF _Toc514014304 \h </w:instrText>
+            </w:r>
+            <w:r>
+              <w:rPr>
+                <w:rFonts w:ascii="Times New Roman" w:hAnsi="Times New Roman" w:cs="Times New Roman"/>
+                <w:noProof/>
+                <w:webHidden/>
+                <w:sz w:val="28"/>
+                <w:szCs w:val="28"/>
+              </w:rPr>
+            </w:r>
+            <w:r>
+              <w:rPr>
+                <w:rFonts w:ascii="Times New Roman" w:hAnsi="Times New Roman" w:cs="Times New Roman"/>
+                <w:noProof/>
+                <w:webHidden/>
+                <w:sz w:val="28"/>
+                <w:szCs w:val="28"/>
+              </w:rPr>
+              <w:fldChar w:fldCharType="separate"/>
+            </w:r>
+            <w:r>
+              <w:rPr>
+                <w:rFonts w:ascii="Times New Roman" w:hAnsi="Times New Roman" w:cs="Times New Roman"/>
+                <w:noProof/>
+                <w:webHidden/>
+                <w:sz w:val="28"/>
+                <w:szCs w:val="28"/>
+              </w:rPr>
+              <w:t>22</w:t>
+            </w:r>
+            <w:r>
+              <w:rPr>
+                <w:rFonts w:ascii="Times New Roman" w:hAnsi="Times New Roman" w:cs="Times New Roman"/>
+                <w:noProof/>
+                <w:webHidden/>
+                <w:sz w:val="28"/>
+                <w:szCs w:val="28"/>
               </w:rPr>
               <w:fldChar w:fldCharType="end"/>
             </w:r>
@@ -1609,18 +1722,18 @@
             <w:rPr>
               <w:rFonts w:ascii="Times New Roman" w:hAnsi="Times New Roman" w:cs="Times New Roman"/>
               <w:noProof/>
-              <w:sz w:val="32"/>
-              <w:szCs w:val="32"/>
+              <w:sz w:val="28"/>
+              <w:szCs w:val="28"/>
             </w:rPr>
           </w:pPr>
-          <w:hyperlink w:anchor="_Toc512205098" w:history="1">
+          <w:hyperlink w:anchor="_Toc514014305" w:history="1">
             <w:r>
               <w:rPr>
                 <w:rStyle w:val="Hyperlink"/>
                 <w:rFonts w:ascii="Times New Roman" w:hAnsi="Times New Roman" w:cs="Times New Roman"/>
                 <w:noProof/>
-                <w:sz w:val="32"/>
-                <w:szCs w:val="32"/>
+                <w:sz w:val="28"/>
+                <w:szCs w:val="28"/>
               </w:rPr>
               <w:t>KẾT LUẬN</w:t>
             </w:r>
@@ -1629,8 +1742,8 @@
                 <w:rFonts w:ascii="Times New Roman" w:hAnsi="Times New Roman" w:cs="Times New Roman"/>
                 <w:noProof/>
                 <w:webHidden/>
-                <w:sz w:val="32"/>
-                <w:szCs w:val="32"/>
+                <w:sz w:val="28"/>
+                <w:szCs w:val="28"/>
               </w:rPr>
               <w:tab/>
             </w:r>
@@ -1639,8 +1752,8 @@
                 <w:rFonts w:ascii="Times New Roman" w:hAnsi="Times New Roman" w:cs="Times New Roman"/>
                 <w:noProof/>
                 <w:webHidden/>
-                <w:sz w:val="32"/>
-                <w:szCs w:val="32"/>
+                <w:sz w:val="28"/>
+                <w:szCs w:val="28"/>
               </w:rPr>
               <w:fldChar w:fldCharType="begin"/>
             </w:r>
@@ -1649,18 +1762,18 @@
                 <w:rFonts w:ascii="Times New Roman" w:hAnsi="Times New Roman" w:cs="Times New Roman"/>
                 <w:noProof/>
                 <w:webHidden/>
-                <w:sz w:val="32"/>
-                <w:szCs w:val="32"/>
-              </w:rPr>
-              <w:instrText xml:space="preserve"> PAGEREF _Toc512205098 \h </w:instrText>
+                <w:sz w:val="28"/>
+                <w:szCs w:val="28"/>
+              </w:rPr>
+              <w:instrText xml:space="preserve"> PAGEREF _Toc514014305 \h </w:instrText>
             </w:r>
             <w:r>
               <w:rPr>
                 <w:rFonts w:ascii="Times New Roman" w:hAnsi="Times New Roman" w:cs="Times New Roman"/>
                 <w:noProof/>
                 <w:webHidden/>
-                <w:sz w:val="32"/>
-                <w:szCs w:val="32"/>
+                <w:sz w:val="28"/>
+                <w:szCs w:val="28"/>
               </w:rPr>
             </w:r>
             <w:r>
@@ -1668,8 +1781,8 @@
                 <w:rFonts w:ascii="Times New Roman" w:hAnsi="Times New Roman" w:cs="Times New Roman"/>
                 <w:noProof/>
                 <w:webHidden/>
-                <w:sz w:val="32"/>
-                <w:szCs w:val="32"/>
+                <w:sz w:val="28"/>
+                <w:szCs w:val="28"/>
               </w:rPr>
               <w:fldChar w:fldCharType="separate"/>
             </w:r>
@@ -1678,18 +1791,18 @@
                 <w:rFonts w:ascii="Times New Roman" w:hAnsi="Times New Roman" w:cs="Times New Roman"/>
                 <w:noProof/>
                 <w:webHidden/>
-                <w:sz w:val="32"/>
-                <w:szCs w:val="32"/>
-              </w:rPr>
-              <w:t>22</w:t>
+                <w:sz w:val="28"/>
+                <w:szCs w:val="28"/>
+              </w:rPr>
+              <w:t>24</w:t>
             </w:r>
             <w:r>
               <w:rPr>
                 <w:rFonts w:ascii="Times New Roman" w:hAnsi="Times New Roman" w:cs="Times New Roman"/>
                 <w:noProof/>
                 <w:webHidden/>
-                <w:sz w:val="32"/>
-                <w:szCs w:val="32"/>
+                <w:sz w:val="28"/>
+                <w:szCs w:val="28"/>
               </w:rPr>
               <w:fldChar w:fldCharType="end"/>
             </w:r>
@@ -1698,9 +1811,12 @@
         <w:p>
           <w:r>
             <w:rPr>
+              <w:rFonts w:ascii="Times New Roman" w:hAnsi="Times New Roman" w:cs="Times New Roman"/>
               <w:b/>
               <w:bCs/>
               <w:noProof/>
+              <w:sz w:val="28"/>
+              <w:szCs w:val="28"/>
             </w:rPr>
             <w:fldChar w:fldCharType="end"/>
           </w:r>
@@ -1743,7 +1859,7 @@
           <w:szCs w:val="52"/>
         </w:rPr>
       </w:pPr>
-      <w:bookmarkStart w:id="3" w:name="_Toc512205087"/>
+      <w:bookmarkStart w:id="3" w:name="_Toc514014293"/>
       <w:r>
         <w:rPr>
           <w:rFonts w:ascii="Times New Roman" w:hAnsi="Times New Roman" w:cs="Times New Roman"/>
@@ -2036,7 +2152,7 @@
           <w:szCs w:val="52"/>
         </w:rPr>
       </w:pPr>
-      <w:bookmarkStart w:id="4" w:name="_Toc512205088"/>
+      <w:bookmarkStart w:id="4" w:name="_Toc514014294"/>
       <w:r>
         <w:rPr>
           <w:rFonts w:ascii="Times New Roman" w:hAnsi="Times New Roman" w:cs="Times New Roman"/>
@@ -2076,7 +2192,7 @@
           <w:szCs w:val="40"/>
         </w:rPr>
       </w:pPr>
-      <w:bookmarkStart w:id="5" w:name="_Toc512205089"/>
+      <w:bookmarkStart w:id="5" w:name="_Toc514014295"/>
       <w:r>
         <w:rPr>
           <w:rFonts w:ascii="Times New Roman" w:hAnsi="Times New Roman" w:cs="Times New Roman"/>
@@ -2098,7 +2214,7 @@
           <w:szCs w:val="32"/>
         </w:rPr>
       </w:pPr>
-      <w:bookmarkStart w:id="6" w:name="_Toc512205090"/>
+      <w:bookmarkStart w:id="6" w:name="_Toc514014296"/>
       <w:r>
         <w:rPr>
           <w:rFonts w:ascii="Times New Roman" w:hAnsi="Times New Roman" w:cs="Times New Roman"/>
@@ -2154,7 +2270,7 @@
           <w:szCs w:val="32"/>
         </w:rPr>
       </w:pPr>
-      <w:bookmarkStart w:id="7" w:name="_Toc512205091"/>
+      <w:bookmarkStart w:id="7" w:name="_Toc514014297"/>
       <w:r>
         <w:rPr>
           <w:rFonts w:ascii="Times New Roman" w:hAnsi="Times New Roman" w:cs="Times New Roman"/>
@@ -2220,7 +2336,7 @@
           <w:szCs w:val="32"/>
         </w:rPr>
       </w:pPr>
-      <w:bookmarkStart w:id="8" w:name="_Toc512205092"/>
+      <w:bookmarkStart w:id="8" w:name="_Toc514014298"/>
       <w:r>
         <w:rPr>
           <w:rFonts w:ascii="Times New Roman" w:hAnsi="Times New Roman" w:cs="Times New Roman"/>
@@ -2278,7 +2394,7 @@
           <w:szCs w:val="32"/>
         </w:rPr>
       </w:pPr>
-      <w:bookmarkStart w:id="9" w:name="_Toc512205093"/>
+      <w:bookmarkStart w:id="9" w:name="_Toc514014299"/>
       <w:r>
         <w:rPr>
           <w:rFonts w:ascii="Times New Roman" w:hAnsi="Times New Roman" w:cs="Times New Roman"/>
@@ -2940,7 +3056,7 @@
           <w:szCs w:val="40"/>
         </w:rPr>
       </w:pPr>
-      <w:bookmarkStart w:id="10" w:name="_Toc512205094"/>
+      <w:bookmarkStart w:id="10" w:name="_Toc514014300"/>
       <w:r>
         <w:rPr>
           <w:rFonts w:ascii="Times New Roman" w:hAnsi="Times New Roman" w:cs="Times New Roman"/>
@@ -2964,7 +3080,7 @@
           <w:szCs w:val="32"/>
         </w:rPr>
       </w:pPr>
-      <w:bookmarkStart w:id="11" w:name="_Toc512205095"/>
+      <w:bookmarkStart w:id="11" w:name="_Toc514014301"/>
       <w:r>
         <w:rPr>
           <w:rFonts w:ascii="Times New Roman" w:hAnsi="Times New Roman" w:cs="Times New Roman"/>
@@ -14297,7 +14413,7 @@
           <w:szCs w:val="26"/>
         </w:rPr>
       </w:pPr>
-      <w:bookmarkStart w:id="12" w:name="_Toc512205096"/>
+      <w:bookmarkStart w:id="12" w:name="_Toc514014302"/>
       <w:r>
         <w:rPr>
           <w:rFonts w:ascii="Times New Roman" w:hAnsi="Times New Roman" w:cs="Times New Roman"/>
@@ -15638,7 +15754,7 @@
           <w:szCs w:val="32"/>
         </w:rPr>
       </w:pPr>
-      <w:bookmarkStart w:id="13" w:name="_Toc512205097"/>
+      <w:bookmarkStart w:id="13" w:name="_Toc514014303"/>
       <w:r>
         <w:rPr>
           <w:rFonts w:ascii="Times New Roman" w:hAnsi="Times New Roman" w:cs="Times New Roman"/>
@@ -15687,10 +15803,10 @@
         </w:rPr>
         <w:lastRenderedPageBreak/>
         <w:drawing>
-          <wp:inline distT="0" distB="0" distL="0" distR="0" wp14:anchorId="5AAA53CB" wp14:editId="535D762D">
-            <wp:extent cx="5760085" cy="2677795"/>
-            <wp:effectExtent l="0" t="0" r="0" b="8255"/>
-            <wp:docPr id="14" name="Picture 14"/>
+          <wp:inline distT="0" distB="0" distL="0" distR="0" wp14:anchorId="126CF97C" wp14:editId="11FE113F">
+            <wp:extent cx="5760085" cy="2893060"/>
+            <wp:effectExtent l="0" t="0" r="0" b="2540"/>
+            <wp:docPr id="2" name="Picture 2"/>
             <wp:cNvGraphicFramePr>
               <a:graphicFrameLocks xmlns:a="http://schemas.openxmlformats.org/drawingml/2006/main" noChangeAspect="1"/>
             </wp:cNvGraphicFramePr>
@@ -15710,7 +15826,7 @@
                   <pic:spPr>
                     <a:xfrm>
                       <a:off x="0" y="0"/>
-                      <a:ext cx="5760085" cy="2677795"/>
+                      <a:ext cx="5760085" cy="2893060"/>
                     </a:xfrm>
                     <a:prstGeom prst="rect">
                       <a:avLst/>
@@ -15727,6 +15843,55 @@
       <w:pPr>
         <w:rPr>
           <w:rFonts w:ascii="Times New Roman" w:hAnsi="Times New Roman" w:cs="Times New Roman"/>
+          <w:sz w:val="26"/>
+          <w:szCs w:val="26"/>
+        </w:rPr>
+      </w:pPr>
+      <w:r>
+        <w:rPr>
+          <w:noProof/>
+        </w:rPr>
+        <w:drawing>
+          <wp:inline distT="0" distB="0" distL="0" distR="0" wp14:anchorId="13F01A94" wp14:editId="17A47A45">
+            <wp:extent cx="5760085" cy="3107055"/>
+            <wp:effectExtent l="0" t="0" r="0" b="0"/>
+            <wp:docPr id="3" name="Picture 3"/>
+            <wp:cNvGraphicFramePr>
+              <a:graphicFrameLocks xmlns:a="http://schemas.openxmlformats.org/drawingml/2006/main" noChangeAspect="1"/>
+            </wp:cNvGraphicFramePr>
+            <a:graphic xmlns:a="http://schemas.openxmlformats.org/drawingml/2006/main">
+              <a:graphicData uri="http://schemas.openxmlformats.org/drawingml/2006/picture">
+                <pic:pic xmlns:pic="http://schemas.openxmlformats.org/drawingml/2006/picture">
+                  <pic:nvPicPr>
+                    <pic:cNvPr id="1" name=""/>
+                    <pic:cNvPicPr/>
+                  </pic:nvPicPr>
+                  <pic:blipFill>
+                    <a:blip r:embed="rId22"/>
+                    <a:stretch>
+                      <a:fillRect/>
+                    </a:stretch>
+                  </pic:blipFill>
+                  <pic:spPr>
+                    <a:xfrm>
+                      <a:off x="0" y="0"/>
+                      <a:ext cx="5760085" cy="3107055"/>
+                    </a:xfrm>
+                    <a:prstGeom prst="rect">
+                      <a:avLst/>
+                    </a:prstGeom>
+                  </pic:spPr>
+                </pic:pic>
+              </a:graphicData>
+            </a:graphic>
+          </wp:inline>
+        </w:drawing>
+      </w:r>
+    </w:p>
+    <w:p>
+      <w:pPr>
+        <w:rPr>
+          <w:rFonts w:ascii="Times New Roman" w:hAnsi="Times New Roman" w:cs="Times New Roman"/>
           <w:b/>
           <w:sz w:val="26"/>
           <w:szCs w:val="26"/>
@@ -15769,6 +15934,7 @@
         <w:rPr>
           <w:noProof/>
         </w:rPr>
+        <w:lastRenderedPageBreak/>
         <w:drawing>
           <wp:inline distT="0" distB="0" distL="0" distR="0" wp14:anchorId="438B779C" wp14:editId="58787EA7">
             <wp:extent cx="5760085" cy="2905125"/>
@@ -15785,7 +15951,7 @@
                     <pic:cNvPicPr/>
                   </pic:nvPicPr>
                   <pic:blipFill>
-                    <a:blip r:embed="rId22"/>
+                    <a:blip r:embed="rId23"/>
                     <a:stretch>
                       <a:fillRect/>
                     </a:stretch>
@@ -15852,7 +16018,6 @@
         <w:rPr>
           <w:noProof/>
         </w:rPr>
-        <w:lastRenderedPageBreak/>
         <w:drawing>
           <wp:inline distT="0" distB="0" distL="0" distR="0" wp14:anchorId="219FA47C" wp14:editId="0475FE65">
             <wp:extent cx="3009418" cy="3540492"/>
@@ -15869,7 +16034,7 @@
                     <pic:cNvPicPr/>
                   </pic:nvPicPr>
                   <pic:blipFill>
-                    <a:blip r:embed="rId23"/>
+                    <a:blip r:embed="rId24"/>
                     <a:stretch>
                       <a:fillRect/>
                     </a:stretch>
@@ -15936,94 +16101,12 @@
         <w:rPr>
           <w:noProof/>
         </w:rPr>
-        <w:drawing>
-          <wp:inline distT="0" distB="0" distL="0" distR="0" wp14:anchorId="3DAD17E6" wp14:editId="347A96AA">
-            <wp:extent cx="5760085" cy="2686050"/>
-            <wp:effectExtent l="0" t="0" r="0" b="0"/>
-            <wp:docPr id="17" name="Picture 17"/>
-            <wp:cNvGraphicFramePr>
-              <a:graphicFrameLocks xmlns:a="http://schemas.openxmlformats.org/drawingml/2006/main" noChangeAspect="1"/>
-            </wp:cNvGraphicFramePr>
-            <a:graphic xmlns:a="http://schemas.openxmlformats.org/drawingml/2006/main">
-              <a:graphicData uri="http://schemas.openxmlformats.org/drawingml/2006/picture">
-                <pic:pic xmlns:pic="http://schemas.openxmlformats.org/drawingml/2006/picture">
-                  <pic:nvPicPr>
-                    <pic:cNvPr id="1" name=""/>
-                    <pic:cNvPicPr/>
-                  </pic:nvPicPr>
-                  <pic:blipFill>
-                    <a:blip r:embed="rId24"/>
-                    <a:stretch>
-                      <a:fillRect/>
-                    </a:stretch>
-                  </pic:blipFill>
-                  <pic:spPr>
-                    <a:xfrm>
-                      <a:off x="0" y="0"/>
-                      <a:ext cx="5760085" cy="2686050"/>
-                    </a:xfrm>
-                    <a:prstGeom prst="rect">
-                      <a:avLst/>
-                    </a:prstGeom>
-                  </pic:spPr>
-                </pic:pic>
-              </a:graphicData>
-            </a:graphic>
-          </wp:inline>
-        </w:drawing>
-      </w:r>
-    </w:p>
-    <w:p>
-      <w:pPr>
-        <w:rPr>
-          <w:rFonts w:ascii="Times New Roman" w:hAnsi="Times New Roman" w:cs="Times New Roman"/>
-          <w:sz w:val="26"/>
-          <w:szCs w:val="26"/>
-        </w:rPr>
-      </w:pPr>
-    </w:p>
-    <w:p>
-      <w:pPr>
-        <w:pStyle w:val="ListParagraph"/>
-        <w:numPr>
-          <w:ilvl w:val="0"/>
-          <w:numId w:val="43"/>
-        </w:numPr>
-        <w:rPr>
-          <w:rFonts w:ascii="Times New Roman" w:hAnsi="Times New Roman" w:cs="Times New Roman"/>
-          <w:b/>
-          <w:sz w:val="26"/>
-          <w:szCs w:val="26"/>
-        </w:rPr>
-      </w:pPr>
-      <w:r>
-        <w:rPr>
-          <w:rFonts w:ascii="Times New Roman" w:hAnsi="Times New Roman" w:cs="Times New Roman"/>
-          <w:b/>
-          <w:sz w:val="26"/>
-          <w:szCs w:val="26"/>
-        </w:rPr>
-        <w:t>Phần liên hệ:</w:t>
-      </w:r>
-    </w:p>
-    <w:p>
-      <w:pPr>
-        <w:rPr>
-          <w:rFonts w:ascii="Times New Roman" w:hAnsi="Times New Roman" w:cs="Times New Roman"/>
-          <w:sz w:val="26"/>
-          <w:szCs w:val="26"/>
-        </w:rPr>
-      </w:pPr>
-      <w:r>
-        <w:rPr>
-          <w:noProof/>
-        </w:rPr>
         <w:lastRenderedPageBreak/>
         <w:drawing>
-          <wp:inline distT="0" distB="0" distL="0" distR="0" wp14:anchorId="5DF2D5DE" wp14:editId="480384E2">
-            <wp:extent cx="5760085" cy="2190115"/>
-            <wp:effectExtent l="0" t="0" r="0" b="635"/>
-            <wp:docPr id="18" name="Picture 18"/>
+          <wp:inline distT="0" distB="0" distL="0" distR="0" wp14:anchorId="24E16E8F" wp14:editId="40793C0C">
+            <wp:extent cx="5760085" cy="2841625"/>
+            <wp:effectExtent l="0" t="0" r="0" b="0"/>
+            <wp:docPr id="19" name="Picture 19"/>
             <wp:cNvGraphicFramePr>
               <a:graphicFrameLocks xmlns:a="http://schemas.openxmlformats.org/drawingml/2006/main" noChangeAspect="1"/>
             </wp:cNvGraphicFramePr>
@@ -16043,7 +16126,238 @@
                   <pic:spPr>
                     <a:xfrm>
                       <a:off x="0" y="0"/>
-                      <a:ext cx="5760085" cy="2190115"/>
+                      <a:ext cx="5760085" cy="2841625"/>
+                    </a:xfrm>
+                    <a:prstGeom prst="rect">
+                      <a:avLst/>
+                    </a:prstGeom>
+                  </pic:spPr>
+                </pic:pic>
+              </a:graphicData>
+            </a:graphic>
+          </wp:inline>
+        </w:drawing>
+      </w:r>
+    </w:p>
+    <w:p>
+      <w:pPr>
+        <w:rPr>
+          <w:rFonts w:ascii="Times New Roman" w:hAnsi="Times New Roman" w:cs="Times New Roman"/>
+          <w:sz w:val="26"/>
+          <w:szCs w:val="26"/>
+        </w:rPr>
+      </w:pPr>
+    </w:p>
+    <w:p>
+      <w:pPr>
+        <w:pStyle w:val="ListParagraph"/>
+        <w:numPr>
+          <w:ilvl w:val="0"/>
+          <w:numId w:val="43"/>
+        </w:numPr>
+        <w:rPr>
+          <w:rFonts w:ascii="Times New Roman" w:hAnsi="Times New Roman" w:cs="Times New Roman"/>
+          <w:b/>
+          <w:sz w:val="26"/>
+          <w:szCs w:val="26"/>
+        </w:rPr>
+      </w:pPr>
+      <w:r>
+        <w:rPr>
+          <w:rFonts w:ascii="Times New Roman" w:hAnsi="Times New Roman" w:cs="Times New Roman"/>
+          <w:b/>
+          <w:sz w:val="26"/>
+          <w:szCs w:val="26"/>
+        </w:rPr>
+        <w:t>Phần liên hệ:</w:t>
+      </w:r>
+    </w:p>
+    <w:p>
+      <w:pPr>
+        <w:rPr>
+          <w:rFonts w:ascii="Times New Roman" w:hAnsi="Times New Roman" w:cs="Times New Roman"/>
+          <w:sz w:val="26"/>
+          <w:szCs w:val="26"/>
+        </w:rPr>
+      </w:pPr>
+      <w:r>
+        <w:rPr>
+          <w:noProof/>
+        </w:rPr>
+        <w:drawing>
+          <wp:inline distT="0" distB="0" distL="0" distR="0" wp14:anchorId="47CCEA2C" wp14:editId="4E6789CD">
+            <wp:extent cx="5760085" cy="2546350"/>
+            <wp:effectExtent l="0" t="0" r="0" b="6350"/>
+            <wp:docPr id="20" name="Picture 20"/>
+            <wp:cNvGraphicFramePr>
+              <a:graphicFrameLocks xmlns:a="http://schemas.openxmlformats.org/drawingml/2006/main" noChangeAspect="1"/>
+            </wp:cNvGraphicFramePr>
+            <a:graphic xmlns:a="http://schemas.openxmlformats.org/drawingml/2006/main">
+              <a:graphicData uri="http://schemas.openxmlformats.org/drawingml/2006/picture">
+                <pic:pic xmlns:pic="http://schemas.openxmlformats.org/drawingml/2006/picture">
+                  <pic:nvPicPr>
+                    <pic:cNvPr id="1" name=""/>
+                    <pic:cNvPicPr/>
+                  </pic:nvPicPr>
+                  <pic:blipFill>
+                    <a:blip r:embed="rId26"/>
+                    <a:stretch>
+                      <a:fillRect/>
+                    </a:stretch>
+                  </pic:blipFill>
+                  <pic:spPr>
+                    <a:xfrm>
+                      <a:off x="0" y="0"/>
+                      <a:ext cx="5760085" cy="2546350"/>
+                    </a:xfrm>
+                    <a:prstGeom prst="rect">
+                      <a:avLst/>
+                    </a:prstGeom>
+                  </pic:spPr>
+                </pic:pic>
+              </a:graphicData>
+            </a:graphic>
+          </wp:inline>
+        </w:drawing>
+      </w:r>
+    </w:p>
+    <w:p>
+      <w:pPr>
+        <w:pStyle w:val="ListParagraph"/>
+        <w:numPr>
+          <w:ilvl w:val="0"/>
+          <w:numId w:val="43"/>
+        </w:numPr>
+        <w:rPr>
+          <w:rFonts w:ascii="Times New Roman" w:hAnsi="Times New Roman" w:cs="Times New Roman"/>
+          <w:b/>
+          <w:sz w:val="26"/>
+          <w:szCs w:val="26"/>
+        </w:rPr>
+      </w:pPr>
+      <w:r>
+        <w:rPr>
+          <w:rFonts w:ascii="Times New Roman" w:hAnsi="Times New Roman" w:cs="Times New Roman"/>
+          <w:b/>
+          <w:sz w:val="26"/>
+          <w:szCs w:val="26"/>
+        </w:rPr>
+        <w:t>Phần đánh giá, nhận xét của các thành viên.</w:t>
+      </w:r>
+    </w:p>
+    <w:p>
+      <w:pPr>
+        <w:rPr>
+          <w:rFonts w:ascii="Times New Roman" w:hAnsi="Times New Roman" w:cs="Times New Roman"/>
+          <w:sz w:val="26"/>
+          <w:szCs w:val="26"/>
+        </w:rPr>
+      </w:pPr>
+      <w:r>
+        <w:rPr>
+          <w:noProof/>
+        </w:rPr>
+        <w:lastRenderedPageBreak/>
+        <w:drawing>
+          <wp:inline distT="0" distB="0" distL="0" distR="0" wp14:anchorId="68128648" wp14:editId="55FE80A4">
+            <wp:extent cx="5760085" cy="2717800"/>
+            <wp:effectExtent l="0" t="0" r="0" b="6350"/>
+            <wp:docPr id="21" name="Picture 21"/>
+            <wp:cNvGraphicFramePr>
+              <a:graphicFrameLocks xmlns:a="http://schemas.openxmlformats.org/drawingml/2006/main" noChangeAspect="1"/>
+            </wp:cNvGraphicFramePr>
+            <a:graphic xmlns:a="http://schemas.openxmlformats.org/drawingml/2006/main">
+              <a:graphicData uri="http://schemas.openxmlformats.org/drawingml/2006/picture">
+                <pic:pic xmlns:pic="http://schemas.openxmlformats.org/drawingml/2006/picture">
+                  <pic:nvPicPr>
+                    <pic:cNvPr id="1" name=""/>
+                    <pic:cNvPicPr/>
+                  </pic:nvPicPr>
+                  <pic:blipFill>
+                    <a:blip r:embed="rId27"/>
+                    <a:stretch>
+                      <a:fillRect/>
+                    </a:stretch>
+                  </pic:blipFill>
+                  <pic:spPr>
+                    <a:xfrm>
+                      <a:off x="0" y="0"/>
+                      <a:ext cx="5760085" cy="2717800"/>
+                    </a:xfrm>
+                    <a:prstGeom prst="rect">
+                      <a:avLst/>
+                    </a:prstGeom>
+                  </pic:spPr>
+                </pic:pic>
+              </a:graphicData>
+            </a:graphic>
+          </wp:inline>
+        </w:drawing>
+      </w:r>
+    </w:p>
+    <w:p>
+      <w:pPr>
+        <w:pStyle w:val="ListParagraph"/>
+        <w:numPr>
+          <w:ilvl w:val="0"/>
+          <w:numId w:val="43"/>
+        </w:numPr>
+        <w:rPr>
+          <w:rFonts w:ascii="Times New Roman" w:hAnsi="Times New Roman" w:cs="Times New Roman"/>
+          <w:b/>
+          <w:sz w:val="26"/>
+          <w:szCs w:val="26"/>
+        </w:rPr>
+      </w:pPr>
+      <w:r>
+        <w:rPr>
+          <w:rFonts w:ascii="Times New Roman" w:hAnsi="Times New Roman" w:cs="Times New Roman"/>
+          <w:b/>
+          <w:sz w:val="26"/>
+          <w:szCs w:val="26"/>
+        </w:rPr>
+        <w:t>Phần gửi mail cho các giáo sư, tiến sĩ</w:t>
+      </w:r>
+    </w:p>
+    <w:p>
+      <w:pPr>
+        <w:ind w:left="420"/>
+        <w:rPr>
+          <w:rFonts w:ascii="Times New Roman" w:hAnsi="Times New Roman" w:cs="Times New Roman"/>
+          <w:b/>
+          <w:sz w:val="26"/>
+          <w:szCs w:val="26"/>
+        </w:rPr>
+      </w:pPr>
+      <w:r>
+        <w:rPr>
+          <w:noProof/>
+        </w:rPr>
+        <w:drawing>
+          <wp:inline distT="0" distB="0" distL="0" distR="0" wp14:anchorId="669A6117" wp14:editId="7ACA0E82">
+            <wp:extent cx="5760085" cy="2865120"/>
+            <wp:effectExtent l="0" t="0" r="0" b="0"/>
+            <wp:docPr id="22" name="Picture 22"/>
+            <wp:cNvGraphicFramePr>
+              <a:graphicFrameLocks xmlns:a="http://schemas.openxmlformats.org/drawingml/2006/main" noChangeAspect="1"/>
+            </wp:cNvGraphicFramePr>
+            <a:graphic xmlns:a="http://schemas.openxmlformats.org/drawingml/2006/main">
+              <a:graphicData uri="http://schemas.openxmlformats.org/drawingml/2006/picture">
+                <pic:pic xmlns:pic="http://schemas.openxmlformats.org/drawingml/2006/picture">
+                  <pic:nvPicPr>
+                    <pic:cNvPr id="1" name=""/>
+                    <pic:cNvPicPr/>
+                  </pic:nvPicPr>
+                  <pic:blipFill>
+                    <a:blip r:embed="rId28"/>
+                    <a:stretch>
+                      <a:fillRect/>
+                    </a:stretch>
+                  </pic:blipFill>
+                  <pic:spPr>
+                    <a:xfrm>
+                      <a:off x="0" y="0"/>
+                      <a:ext cx="5760085" cy="2865120"/>
                     </a:xfrm>
                     <a:prstGeom prst="rect">
                       <a:avLst/>
@@ -16059,6 +16373,382 @@
     <w:p/>
     <w:p>
       <w:pPr>
+        <w:pStyle w:val="Heading3"/>
+        <w:spacing w:line="360" w:lineRule="auto"/>
+        <w:rPr>
+          <w:rFonts w:ascii="Times New Roman" w:hAnsi="Times New Roman" w:cs="Times New Roman"/>
+          <w:sz w:val="32"/>
+          <w:szCs w:val="32"/>
+        </w:rPr>
+      </w:pPr>
+      <w:bookmarkStart w:id="14" w:name="_Toc514014304"/>
+      <w:bookmarkStart w:id="15" w:name="_Toc501960357"/>
+      <w:r>
+        <w:rPr>
+          <w:rFonts w:ascii="Times New Roman" w:hAnsi="Times New Roman" w:cs="Times New Roman"/>
+          <w:sz w:val="32"/>
+          <w:szCs w:val="32"/>
+        </w:rPr>
+        <w:t>IV</w:t>
+      </w:r>
+      <w:r>
+        <w:rPr>
+          <w:rFonts w:ascii="Times New Roman" w:hAnsi="Times New Roman" w:cs="Times New Roman"/>
+          <w:sz w:val="32"/>
+          <w:szCs w:val="32"/>
+        </w:rPr>
+        <w:t xml:space="preserve">, </w:t>
+      </w:r>
+      <w:bookmarkEnd w:id="14"/>
+      <w:r>
+        <w:rPr>
+          <w:rFonts w:ascii="Times New Roman" w:hAnsi="Times New Roman" w:cs="Times New Roman"/>
+          <w:sz w:val="32"/>
+          <w:szCs w:val="32"/>
+        </w:rPr>
+        <w:t>Phân công công việc</w:t>
+      </w:r>
+    </w:p>
+    <w:tbl>
+      <w:tblPr>
+        <w:tblStyle w:val="TableGrid"/>
+        <w:tblW w:w="0" w:type="auto"/>
+        <w:tblLook w:val="04A0" w:firstRow="1" w:lastRow="0" w:firstColumn="1" w:lastColumn="0" w:noHBand="0" w:noVBand="1"/>
+      </w:tblPr>
+      <w:tblGrid>
+        <w:gridCol w:w="4530"/>
+        <w:gridCol w:w="4531"/>
+      </w:tblGrid>
+      <w:tr>
+        <w:trPr>
+          <w:trHeight w:val="507"/>
+        </w:trPr>
+        <w:tc>
+          <w:tcPr>
+            <w:tcW w:w="4530" w:type="dxa"/>
+          </w:tcPr>
+          <w:p>
+            <w:pPr>
+              <w:jc w:val="center"/>
+              <w:rPr>
+                <w:rFonts w:ascii="Times New Roman" w:hAnsi="Times New Roman" w:cs="Times New Roman"/>
+                <w:b/>
+                <w:sz w:val="32"/>
+                <w:szCs w:val="32"/>
+              </w:rPr>
+            </w:pPr>
+            <w:r>
+              <w:rPr>
+                <w:rFonts w:ascii="Times New Roman" w:hAnsi="Times New Roman" w:cs="Times New Roman"/>
+                <w:b/>
+                <w:sz w:val="32"/>
+                <w:szCs w:val="32"/>
+              </w:rPr>
+              <w:t>Thành viên</w:t>
+            </w:r>
+          </w:p>
+        </w:tc>
+        <w:tc>
+          <w:tcPr>
+            <w:tcW w:w="4531" w:type="dxa"/>
+          </w:tcPr>
+          <w:p>
+            <w:pPr>
+              <w:jc w:val="center"/>
+              <w:rPr>
+                <w:rFonts w:ascii="Times New Roman" w:hAnsi="Times New Roman" w:cs="Times New Roman"/>
+                <w:b/>
+                <w:sz w:val="32"/>
+                <w:szCs w:val="32"/>
+              </w:rPr>
+            </w:pPr>
+            <w:r>
+              <w:rPr>
+                <w:rFonts w:ascii="Times New Roman" w:hAnsi="Times New Roman" w:cs="Times New Roman"/>
+                <w:b/>
+                <w:sz w:val="32"/>
+                <w:szCs w:val="32"/>
+              </w:rPr>
+              <w:t>Công việc</w:t>
+            </w:r>
+          </w:p>
+        </w:tc>
+      </w:tr>
+      <w:tr>
+        <w:tc>
+          <w:tcPr>
+            <w:tcW w:w="4530" w:type="dxa"/>
+          </w:tcPr>
+          <w:p>
+            <w:pPr>
+              <w:spacing w:line="276" w:lineRule="auto"/>
+              <w:rPr>
+                <w:rFonts w:ascii="Times New Roman" w:hAnsi="Times New Roman" w:cs="Times New Roman"/>
+                <w:sz w:val="28"/>
+                <w:szCs w:val="28"/>
+              </w:rPr>
+            </w:pPr>
+            <w:r>
+              <w:rPr>
+                <w:rFonts w:ascii="Times New Roman" w:hAnsi="Times New Roman" w:cs="Times New Roman"/>
+                <w:sz w:val="28"/>
+                <w:szCs w:val="28"/>
+              </w:rPr>
+              <w:t>Đỗ Hoàng Thanh Tuấn (Leader)</w:t>
+            </w:r>
+          </w:p>
+        </w:tc>
+        <w:tc>
+          <w:tcPr>
+            <w:tcW w:w="4531" w:type="dxa"/>
+          </w:tcPr>
+          <w:p>
+            <w:pPr>
+              <w:spacing w:line="276" w:lineRule="auto"/>
+              <w:rPr>
+                <w:rFonts w:ascii="Times New Roman" w:hAnsi="Times New Roman" w:cs="Times New Roman"/>
+                <w:sz w:val="28"/>
+                <w:szCs w:val="28"/>
+              </w:rPr>
+            </w:pPr>
+            <w:r>
+              <w:rPr>
+                <w:rFonts w:ascii="Times New Roman" w:hAnsi="Times New Roman" w:cs="Times New Roman"/>
+                <w:sz w:val="28"/>
+                <w:szCs w:val="28"/>
+              </w:rPr>
+              <w:t xml:space="preserve">   </w:t>
+            </w:r>
+            <w:r>
+              <w:rPr>
+                <w:rFonts w:ascii="Times New Roman" w:hAnsi="Times New Roman" w:cs="Times New Roman"/>
+                <w:sz w:val="28"/>
+                <w:szCs w:val="28"/>
+              </w:rPr>
+              <w:t>Quản lý người dùng</w:t>
+            </w:r>
+          </w:p>
+          <w:p>
+            <w:pPr>
+              <w:spacing w:line="276" w:lineRule="auto"/>
+              <w:rPr>
+                <w:rFonts w:ascii="Times New Roman" w:hAnsi="Times New Roman" w:cs="Times New Roman"/>
+                <w:sz w:val="28"/>
+                <w:szCs w:val="28"/>
+              </w:rPr>
+            </w:pPr>
+            <w:r>
+              <w:rPr>
+                <w:rFonts w:ascii="Times New Roman" w:hAnsi="Times New Roman" w:cs="Times New Roman"/>
+                <w:sz w:val="28"/>
+                <w:szCs w:val="28"/>
+              </w:rPr>
+              <w:t xml:space="preserve">   Chức năng so sánh bài viết, gửi mail</w:t>
+            </w:r>
+          </w:p>
+          <w:p>
+            <w:pPr>
+              <w:spacing w:line="276" w:lineRule="auto"/>
+              <w:rPr>
+                <w:rFonts w:ascii="Times New Roman" w:hAnsi="Times New Roman" w:cs="Times New Roman"/>
+                <w:sz w:val="28"/>
+                <w:szCs w:val="28"/>
+              </w:rPr>
+            </w:pPr>
+            <w:r>
+              <w:rPr>
+                <w:rFonts w:ascii="Times New Roman" w:hAnsi="Times New Roman" w:cs="Times New Roman"/>
+                <w:sz w:val="28"/>
+                <w:szCs w:val="28"/>
+              </w:rPr>
+              <w:t xml:space="preserve">   Giao diện hệ thống </w:t>
+            </w:r>
+          </w:p>
+        </w:tc>
+      </w:tr>
+      <w:tr>
+        <w:tc>
+          <w:tcPr>
+            <w:tcW w:w="4530" w:type="dxa"/>
+          </w:tcPr>
+          <w:p>
+            <w:pPr>
+              <w:spacing w:line="276" w:lineRule="auto"/>
+              <w:rPr>
+                <w:rFonts w:ascii="Times New Roman" w:hAnsi="Times New Roman" w:cs="Times New Roman"/>
+                <w:sz w:val="28"/>
+                <w:szCs w:val="28"/>
+              </w:rPr>
+            </w:pPr>
+            <w:r>
+              <w:rPr>
+                <w:rFonts w:ascii="Times New Roman" w:hAnsi="Times New Roman" w:cs="Times New Roman"/>
+                <w:sz w:val="28"/>
+                <w:szCs w:val="28"/>
+              </w:rPr>
+              <w:t>Chu Văn Cường</w:t>
+            </w:r>
+          </w:p>
+        </w:tc>
+        <w:tc>
+          <w:tcPr>
+            <w:tcW w:w="4531" w:type="dxa"/>
+          </w:tcPr>
+          <w:p>
+            <w:pPr>
+              <w:spacing w:line="276" w:lineRule="auto"/>
+              <w:rPr>
+                <w:rFonts w:ascii="Times New Roman" w:hAnsi="Times New Roman" w:cs="Times New Roman"/>
+                <w:sz w:val="28"/>
+                <w:szCs w:val="28"/>
+              </w:rPr>
+            </w:pPr>
+            <w:r>
+              <w:rPr>
+                <w:rFonts w:ascii="Times New Roman" w:hAnsi="Times New Roman" w:cs="Times New Roman"/>
+                <w:sz w:val="28"/>
+                <w:szCs w:val="28"/>
+              </w:rPr>
+              <w:t xml:space="preserve">   Phân tích thiết kế</w:t>
+            </w:r>
+          </w:p>
+          <w:p>
+            <w:pPr>
+              <w:spacing w:line="276" w:lineRule="auto"/>
+              <w:rPr>
+                <w:rFonts w:ascii="Times New Roman" w:hAnsi="Times New Roman" w:cs="Times New Roman"/>
+                <w:sz w:val="28"/>
+                <w:szCs w:val="28"/>
+              </w:rPr>
+            </w:pPr>
+            <w:r>
+              <w:rPr>
+                <w:rFonts w:ascii="Times New Roman" w:hAnsi="Times New Roman" w:cs="Times New Roman"/>
+                <w:sz w:val="28"/>
+                <w:szCs w:val="28"/>
+              </w:rPr>
+              <w:t xml:space="preserve">   Quản lý trang tin tức</w:t>
+            </w:r>
+          </w:p>
+          <w:p>
+            <w:pPr>
+              <w:spacing w:line="276" w:lineRule="auto"/>
+              <w:rPr>
+                <w:rFonts w:ascii="Times New Roman" w:hAnsi="Times New Roman" w:cs="Times New Roman"/>
+                <w:sz w:val="28"/>
+                <w:szCs w:val="28"/>
+              </w:rPr>
+            </w:pPr>
+            <w:r>
+              <w:rPr>
+                <w:rFonts w:ascii="Times New Roman" w:hAnsi="Times New Roman" w:cs="Times New Roman"/>
+                <w:sz w:val="28"/>
+                <w:szCs w:val="28"/>
+              </w:rPr>
+              <w:t xml:space="preserve">   Thiết kế cơ sở dữ liệu, viết báo cáo.</w:t>
+            </w:r>
+          </w:p>
+        </w:tc>
+      </w:tr>
+      <w:tr>
+        <w:tc>
+          <w:tcPr>
+            <w:tcW w:w="4530" w:type="dxa"/>
+          </w:tcPr>
+          <w:p>
+            <w:pPr>
+              <w:spacing w:line="276" w:lineRule="auto"/>
+              <w:rPr>
+                <w:rFonts w:ascii="Times New Roman" w:hAnsi="Times New Roman" w:cs="Times New Roman"/>
+                <w:sz w:val="28"/>
+                <w:szCs w:val="28"/>
+              </w:rPr>
+            </w:pPr>
+            <w:r>
+              <w:rPr>
+                <w:rFonts w:ascii="Times New Roman" w:hAnsi="Times New Roman" w:cs="Times New Roman"/>
+                <w:sz w:val="28"/>
+                <w:szCs w:val="28"/>
+              </w:rPr>
+              <w:t>Vũ Xuân tiến</w:t>
+            </w:r>
+          </w:p>
+        </w:tc>
+        <w:tc>
+          <w:tcPr>
+            <w:tcW w:w="4531" w:type="dxa"/>
+          </w:tcPr>
+          <w:p>
+            <w:pPr>
+              <w:spacing w:line="276" w:lineRule="auto"/>
+              <w:rPr>
+                <w:rFonts w:ascii="Times New Roman" w:hAnsi="Times New Roman" w:cs="Times New Roman"/>
+                <w:sz w:val="28"/>
+                <w:szCs w:val="28"/>
+              </w:rPr>
+            </w:pPr>
+            <w:r>
+              <w:rPr>
+                <w:rFonts w:ascii="Times New Roman" w:hAnsi="Times New Roman" w:cs="Times New Roman"/>
+                <w:sz w:val="28"/>
+                <w:szCs w:val="28"/>
+              </w:rPr>
+              <w:t xml:space="preserve">   </w:t>
+            </w:r>
+            <w:r>
+              <w:rPr>
+                <w:rFonts w:ascii="Times New Roman" w:hAnsi="Times New Roman" w:cs="Times New Roman"/>
+                <w:sz w:val="28"/>
+                <w:szCs w:val="28"/>
+              </w:rPr>
+              <w:t>Quản lý Admin</w:t>
+            </w:r>
+          </w:p>
+          <w:p>
+            <w:pPr>
+              <w:spacing w:line="276" w:lineRule="auto"/>
+              <w:rPr>
+                <w:rFonts w:ascii="Times New Roman" w:hAnsi="Times New Roman" w:cs="Times New Roman"/>
+                <w:sz w:val="28"/>
+                <w:szCs w:val="28"/>
+              </w:rPr>
+            </w:pPr>
+            <w:r>
+              <w:rPr>
+                <w:rFonts w:ascii="Times New Roman" w:hAnsi="Times New Roman" w:cs="Times New Roman"/>
+                <w:sz w:val="28"/>
+                <w:szCs w:val="28"/>
+              </w:rPr>
+              <w:lastRenderedPageBreak/>
+              <w:t xml:space="preserve">   Trang đăng ký thành viên</w:t>
+            </w:r>
+          </w:p>
+          <w:p>
+            <w:pPr>
+              <w:spacing w:line="276" w:lineRule="auto"/>
+              <w:rPr>
+                <w:rFonts w:ascii="Times New Roman" w:hAnsi="Times New Roman" w:cs="Times New Roman"/>
+                <w:sz w:val="28"/>
+                <w:szCs w:val="28"/>
+              </w:rPr>
+            </w:pPr>
+            <w:r>
+              <w:rPr>
+                <w:rFonts w:ascii="Times New Roman" w:hAnsi="Times New Roman" w:cs="Times New Roman"/>
+                <w:sz w:val="28"/>
+                <w:szCs w:val="28"/>
+              </w:rPr>
+              <w:t xml:space="preserve">   Chức năng bình luận, đánh giá</w:t>
+            </w:r>
+            <w:bookmarkStart w:id="16" w:name="_GoBack"/>
+            <w:bookmarkEnd w:id="16"/>
+          </w:p>
+        </w:tc>
+      </w:tr>
+    </w:tbl>
+    <w:p/>
+    <w:p>
+      <w:pPr>
         <w:rPr>
           <w:rFonts w:ascii="Times New Roman" w:eastAsiaTheme="majorEastAsia" w:hAnsi="Times New Roman" w:cs="Times New Roman"/>
           <w:b/>
@@ -16069,12 +16759,24 @@
           <w:szCs w:val="56"/>
         </w:rPr>
       </w:pPr>
-      <w:bookmarkStart w:id="14" w:name="_Toc501960357"/>
+    </w:p>
+    <w:p>
+      <w:pPr>
+        <w:rPr>
+          <w:rFonts w:ascii="Times New Roman" w:eastAsiaTheme="majorEastAsia" w:hAnsi="Times New Roman" w:cs="Times New Roman"/>
+          <w:b/>
+          <w:bCs/>
+          <w:caps/>
+          <w:spacing w:val="4"/>
+          <w:sz w:val="52"/>
+          <w:szCs w:val="52"/>
+        </w:rPr>
+      </w:pPr>
       <w:r>
         <w:rPr>
           <w:rFonts w:ascii="Times New Roman" w:hAnsi="Times New Roman" w:cs="Times New Roman"/>
-          <w:sz w:val="56"/>
-          <w:szCs w:val="56"/>
+          <w:sz w:val="52"/>
+          <w:szCs w:val="52"/>
         </w:rPr>
         <w:br w:type="page"/>
       </w:r>
@@ -16091,7 +16793,7 @@
           <w:szCs w:val="52"/>
         </w:rPr>
       </w:pPr>
-      <w:bookmarkStart w:id="15" w:name="_Toc512205098"/>
+      <w:bookmarkStart w:id="17" w:name="_Toc514014305"/>
       <w:r>
         <w:rPr>
           <w:rFonts w:ascii="Times New Roman" w:hAnsi="Times New Roman" w:cs="Times New Roman"/>
@@ -16101,8 +16803,8 @@
         <w:lastRenderedPageBreak/>
         <w:t>KẾT LUẬN</w:t>
       </w:r>
-      <w:bookmarkEnd w:id="14"/>
       <w:bookmarkEnd w:id="15"/>
+      <w:bookmarkEnd w:id="17"/>
     </w:p>
     <w:p>
       <w:pPr>
@@ -16176,8 +16878,6 @@
         </w:rPr>
         <w:t>.</w:t>
       </w:r>
-      <w:bookmarkStart w:id="16" w:name="_GoBack"/>
-      <w:bookmarkEnd w:id="16"/>
     </w:p>
     <w:p>
       <w:pPr>
@@ -16367,7 +17067,7 @@
             <w:rFonts w:ascii="Times New Roman" w:hAnsi="Times New Roman" w:cs="Times New Roman"/>
             <w:noProof/>
           </w:rPr>
-          <w:t>20</w:t>
+          <w:t>23</w:t>
         </w:r>
         <w:r>
           <w:rPr>
@@ -16884,7 +17584,7 @@
   <w:abstractNum w:abstractNumId="4" w15:restartNumberingAfterBreak="0">
     <w:nsid w:val="10D979FA"/>
     <w:multiLevelType w:val="hybridMultilevel"/>
-    <w:tmpl w:val="D386525C"/>
+    <w:tmpl w:val="87425A2C"/>
     <w:lvl w:ilvl="0" w:tplc="04090001">
       <w:start w:val="1"/>
       <w:numFmt w:val="bullet"/>
@@ -23007,7 +23707,7 @@
 </file>
 
 <file path=customXml/itemProps2.xml><?xml version="1.0" encoding="utf-8"?>
-<ds:datastoreItem xmlns:ds="http://schemas.openxmlformats.org/officeDocument/2006/customXml" ds:itemID="{63B1AF05-07D8-4EC5-8546-21014EDFC54D}">
+<ds:datastoreItem xmlns:ds="http://schemas.openxmlformats.org/officeDocument/2006/customXml" ds:itemID="{38A0C07E-7972-497C-AF69-A83C6B200D7E}">
   <ds:schemaRefs>
     <ds:schemaRef ds:uri="http://schemas.openxmlformats.org/officeDocument/2006/bibliography"/>
   </ds:schemaRefs>

</xml_diff>